<commit_message>
Chapter 1 & 2
</commit_message>
<xml_diff>
--- a/Chapter 1.docx
+++ b/Chapter 1.docx
@@ -5,7 +5,6 @@
     <w:sdt>
       <w:sdtPr>
         <w:rPr>
-          <w:sz w:val="28"/>
           <w:szCs w:val="28"/>
         </w:rPr>
         <w:id w:val="-195849269"/>
@@ -20,19 +19,17 @@
           <w:pPr>
             <w:jc w:val="center"/>
             <w:rPr>
-              <w:sz w:val="28"/>
               <w:szCs w:val="28"/>
             </w:rPr>
           </w:pPr>
           <w:r>
             <w:rPr>
               <w:noProof/>
-              <w:sz w:val="28"/>
               <w:szCs w:val="28"/>
               <w:lang w:val="en-US"/>
             </w:rPr>
             <w:drawing>
-              <wp:anchor distT="0" distB="0" distL="114300" distR="114300" simplePos="0" relativeHeight="251658240" behindDoc="0" locked="0" layoutInCell="1" allowOverlap="1" wp14:anchorId="7E64512A" wp14:editId="0996FB69">
+              <wp:anchor distT="0" distB="0" distL="114300" distR="114300" simplePos="0" relativeHeight="251657216" behindDoc="0" locked="0" layoutInCell="1" allowOverlap="1" wp14:anchorId="7E64512A" wp14:editId="0DAD3D91">
                 <wp:simplePos x="0" y="0"/>
                 <wp:positionH relativeFrom="column">
                   <wp:posOffset>1897380</wp:posOffset>
@@ -92,14 +89,12 @@
           <w:pPr>
             <w:rPr>
               <w:b/>
-              <w:sz w:val="28"/>
               <w:szCs w:val="28"/>
             </w:rPr>
           </w:pPr>
           <w:r>
             <w:rPr>
               <w:b/>
-              <w:sz w:val="28"/>
               <w:szCs w:val="28"/>
             </w:rPr>
             <w:t>RAPE DETECTION</w:t>
@@ -107,7 +102,6 @@
           <w:r>
             <w:rPr>
               <w:b/>
-              <w:sz w:val="28"/>
               <w:szCs w:val="28"/>
             </w:rPr>
             <w:t xml:space="preserve"> AND PREVENTION </w:t>
@@ -115,7 +109,6 @@
           <w:r>
             <w:rPr>
               <w:b/>
-              <w:sz w:val="28"/>
               <w:szCs w:val="28"/>
             </w:rPr>
             <w:t>SYSTEM USING IOT</w:t>
@@ -123,7 +116,6 @@
           <w:r>
             <w:rPr>
               <w:b/>
-              <w:sz w:val="28"/>
               <w:szCs w:val="28"/>
             </w:rPr>
             <w:t xml:space="preserve"> AN</w:t>
@@ -131,7 +123,6 @@
           <w:r>
             <w:rPr>
               <w:b/>
-              <w:sz w:val="28"/>
               <w:szCs w:val="28"/>
             </w:rPr>
             <w:t>D MACHINE LEARNING</w:t>
@@ -141,14 +132,12 @@
           <w:pPr>
             <w:rPr>
               <w:b/>
-              <w:sz w:val="28"/>
               <w:szCs w:val="28"/>
             </w:rPr>
           </w:pPr>
           <w:r>
             <w:rPr>
               <w:b/>
-              <w:sz w:val="28"/>
               <w:szCs w:val="28"/>
             </w:rPr>
             <w:t>By: 102008</w:t>
@@ -157,7 +146,6 @@
         <w:p>
           <w:pPr>
             <w:rPr>
-              <w:sz w:val="28"/>
               <w:szCs w:val="28"/>
             </w:rPr>
           </w:pPr>
@@ -165,7 +153,6 @@
         <w:p>
           <w:pPr>
             <w:rPr>
-              <w:sz w:val="28"/>
               <w:szCs w:val="28"/>
             </w:rPr>
           </w:pPr>
@@ -173,7 +160,6 @@
         <w:p>
           <w:pPr>
             <w:rPr>
-              <w:sz w:val="28"/>
               <w:szCs w:val="28"/>
             </w:rPr>
           </w:pPr>
@@ -181,7 +167,6 @@
         <w:p>
           <w:pPr>
             <w:rPr>
-              <w:sz w:val="28"/>
               <w:szCs w:val="28"/>
             </w:rPr>
           </w:pPr>
@@ -189,7 +174,6 @@
         <w:p>
           <w:pPr>
             <w:rPr>
-              <w:sz w:val="28"/>
               <w:szCs w:val="28"/>
             </w:rPr>
           </w:pPr>
@@ -197,7 +181,6 @@
         <w:p>
           <w:pPr>
             <w:rPr>
-              <w:sz w:val="28"/>
               <w:szCs w:val="28"/>
             </w:rPr>
           </w:pPr>
@@ -205,7 +188,6 @@
         <w:p>
           <w:pPr>
             <w:rPr>
-              <w:sz w:val="28"/>
               <w:szCs w:val="28"/>
             </w:rPr>
           </w:pPr>
@@ -213,7 +195,6 @@
         <w:p>
           <w:pPr>
             <w:rPr>
-              <w:sz w:val="28"/>
               <w:szCs w:val="28"/>
             </w:rPr>
           </w:pPr>
@@ -222,13 +203,11 @@
           <w:pPr>
             <w:jc w:val="center"/>
             <w:rPr>
-              <w:sz w:val="28"/>
               <w:szCs w:val="28"/>
             </w:rPr>
           </w:pPr>
           <w:r>
             <w:rPr>
-              <w:sz w:val="28"/>
               <w:szCs w:val="28"/>
             </w:rPr>
             <w:t>An information system project proposal submitted to the faculty of information technology in partial fulfilment of the requirements of the award of a degree in Information and Computer science.</w:t>
@@ -238,13 +217,11 @@
           <w:pPr>
             <w:jc w:val="center"/>
             <w:rPr>
-              <w:sz w:val="28"/>
               <w:szCs w:val="28"/>
             </w:rPr>
           </w:pPr>
           <w:r>
             <w:rPr>
-              <w:sz w:val="28"/>
               <w:szCs w:val="28"/>
             </w:rPr>
             <w:t>29 May 2020</w:t>
@@ -254,13 +231,11 @@
           <w:pPr>
             <w:jc w:val="left"/>
             <w:rPr>
-              <w:sz w:val="28"/>
               <w:szCs w:val="28"/>
             </w:rPr>
           </w:pPr>
           <w:r>
             <w:rPr>
-              <w:sz w:val="28"/>
               <w:szCs w:val="28"/>
             </w:rPr>
             <w:br w:type="page"/>
@@ -270,13 +245,11 @@
           <w:pPr>
             <w:pStyle w:val="Heading1"/>
             <w:rPr>
-              <w:sz w:val="28"/>
               <w:szCs w:val="28"/>
             </w:rPr>
           </w:pPr>
           <w:r>
             <w:rPr>
-              <w:sz w:val="28"/>
               <w:szCs w:val="28"/>
             </w:rPr>
             <w:lastRenderedPageBreak/>
@@ -286,13 +259,11 @@
         <w:p>
           <w:pPr>
             <w:rPr>
-              <w:sz w:val="28"/>
               <w:szCs w:val="28"/>
             </w:rPr>
           </w:pPr>
           <w:r>
             <w:rPr>
-              <w:sz w:val="28"/>
               <w:szCs w:val="28"/>
             </w:rPr>
             <w:t xml:space="preserve">Gender based violence has become a prevalent disorder in the society. There exist many forms of gender based violence for instance; violence at home, abuse of the victims and sexual violence. Sexual violence is a recurring critical issue that continues to trouble the society. However, there are actions that have been taken to suppress the situation but most of the incline to be unsuccessful. </w:t>
@@ -301,13 +272,11 @@
         <w:p>
           <w:pPr>
             <w:rPr>
-              <w:sz w:val="28"/>
               <w:szCs w:val="28"/>
             </w:rPr>
           </w:pPr>
           <w:r>
             <w:rPr>
-              <w:sz w:val="28"/>
               <w:szCs w:val="28"/>
             </w:rPr>
             <w:t xml:space="preserve">The victim often fall prey when they are alone or highly intoxicated because the vulnerability level is high. Thereafter, when the victim tries to reach out to people or report the incident to the police, the response time tends to be long and hence the victim becomes hopeless for justice which results to suicide, early pregnancies and family conflicts. </w:t>
@@ -316,83 +285,71 @@
         <w:p>
           <w:pPr>
             <w:rPr>
-              <w:sz w:val="28"/>
               <w:szCs w:val="28"/>
             </w:rPr>
           </w:pPr>
           <w:r>
             <w:rPr>
-              <w:sz w:val="28"/>
               <w:szCs w:val="28"/>
             </w:rPr>
             <w:t>The proposed</w:t>
           </w:r>
           <w:r>
             <w:rPr>
-              <w:sz w:val="28"/>
               <w:szCs w:val="28"/>
             </w:rPr>
             <w:t xml:space="preserve"> system is intended to reduc</w:t>
           </w:r>
           <w:r>
             <w:rPr>
-              <w:sz w:val="28"/>
               <w:szCs w:val="28"/>
             </w:rPr>
             <w:t>e the number of victims. B</w:t>
           </w:r>
           <w:r>
             <w:rPr>
-              <w:sz w:val="28"/>
               <w:szCs w:val="28"/>
             </w:rPr>
             <w:t xml:space="preserve">y incorporating </w:t>
           </w:r>
           <w:r>
             <w:rPr>
-              <w:sz w:val="28"/>
               <w:szCs w:val="28"/>
             </w:rPr>
             <w:t xml:space="preserve">both </w:t>
           </w:r>
           <w:r>
             <w:rPr>
-              <w:sz w:val="28"/>
               <w:szCs w:val="28"/>
             </w:rPr>
             <w:t xml:space="preserve">IOT </w:t>
           </w:r>
           <w:r>
             <w:rPr>
-              <w:sz w:val="28"/>
               <w:szCs w:val="28"/>
             </w:rPr>
             <w:t>and Machine Learning, t</w:t>
           </w:r>
           <w:r>
             <w:rPr>
-              <w:sz w:val="28"/>
               <w:szCs w:val="28"/>
             </w:rPr>
             <w:t>here will be sensors to check the pulse rate and detect alcohol and module GSM and GPS modules that will faci</w:t>
           </w:r>
           <w:r>
             <w:rPr>
-              <w:sz w:val="28"/>
               <w:szCs w:val="28"/>
             </w:rPr>
             <w:t>litate communication. A body movement model will be used to detect any signs of physical struggle and later a report will be generated with regards to the data collected</w:t>
           </w:r>
           <w:r>
             <w:rPr>
-              <w:sz w:val="28"/>
               <w:szCs w:val="28"/>
             </w:rPr>
             <w:t xml:space="preserve">. </w:t>
           </w:r>
           <w:r>
             <w:rPr>
-              <w:sz w:val="28"/>
               <w:szCs w:val="28"/>
             </w:rPr>
             <w:t>The report will be sent to the clinic for evidence.</w:t>
@@ -401,20 +358,17 @@
         <w:p>
           <w:pPr>
             <w:rPr>
-              <w:sz w:val="28"/>
               <w:szCs w:val="28"/>
             </w:rPr>
           </w:pPr>
           <w:r>
             <w:rPr>
-              <w:sz w:val="28"/>
               <w:szCs w:val="28"/>
             </w:rPr>
             <w:t>The method</w:t>
           </w:r>
           <w:r>
             <w:rPr>
-              <w:sz w:val="28"/>
               <w:szCs w:val="28"/>
             </w:rPr>
             <w:t>ology used will be prototyping because I will use my own data set.</w:t>
@@ -425,13 +379,11 @@
             <w:rPr>
               <w:rFonts w:eastAsiaTheme="majorEastAsia" w:cstheme="majorBidi"/>
               <w:b/>
-              <w:sz w:val="28"/>
               <w:szCs w:val="28"/>
             </w:rPr>
           </w:pPr>
           <w:r>
             <w:rPr>
-              <w:sz w:val="28"/>
               <w:szCs w:val="28"/>
             </w:rPr>
             <w:br w:type="page"/>
@@ -443,13 +395,11 @@
       <w:pPr>
         <w:pStyle w:val="Heading1"/>
         <w:rPr>
-          <w:sz w:val="28"/>
-          <w:szCs w:val="28"/>
-        </w:rPr>
-      </w:pPr>
-      <w:r>
-        <w:rPr>
-          <w:sz w:val="28"/>
+          <w:szCs w:val="28"/>
+        </w:rPr>
+      </w:pPr>
+      <w:r>
+        <w:rPr>
           <w:szCs w:val="28"/>
         </w:rPr>
         <w:lastRenderedPageBreak/>
@@ -464,13 +414,11 @@
           <w:numId w:val="2"/>
         </w:numPr>
         <w:rPr>
-          <w:sz w:val="28"/>
-          <w:szCs w:val="28"/>
-        </w:rPr>
-      </w:pPr>
-      <w:r>
-        <w:rPr>
-          <w:sz w:val="28"/>
+          <w:szCs w:val="28"/>
+        </w:rPr>
+      </w:pPr>
+      <w:r>
+        <w:rPr>
           <w:szCs w:val="28"/>
         </w:rPr>
         <w:t xml:space="preserve">Background </w:t>
@@ -479,83 +427,71 @@
     <w:p>
       <w:pPr>
         <w:rPr>
-          <w:sz w:val="28"/>
-          <w:szCs w:val="28"/>
-        </w:rPr>
-      </w:pPr>
-      <w:r>
-        <w:rPr>
-          <w:sz w:val="28"/>
+          <w:szCs w:val="28"/>
+        </w:rPr>
+      </w:pPr>
+      <w:r>
+        <w:rPr>
           <w:szCs w:val="28"/>
         </w:rPr>
         <w:t>Gender based violence</w:t>
       </w:r>
       <w:r>
         <w:rPr>
-          <w:sz w:val="28"/>
           <w:szCs w:val="28"/>
         </w:rPr>
         <w:t xml:space="preserve"> (GBV)</w:t>
       </w:r>
       <w:r>
         <w:rPr>
-          <w:sz w:val="28"/>
           <w:szCs w:val="28"/>
         </w:rPr>
         <w:t xml:space="preserve"> is violence against women based on wome</w:t>
       </w:r>
       <w:r>
         <w:rPr>
-          <w:sz w:val="28"/>
           <w:szCs w:val="28"/>
         </w:rPr>
         <w:t>n’s inferior status in society which is considered to be a human rights violation. According to United Nations General Assembly in 1993, i</w:t>
       </w:r>
       <w:r>
         <w:rPr>
-          <w:sz w:val="28"/>
           <w:szCs w:val="28"/>
         </w:rPr>
         <w:t xml:space="preserve">t </w:t>
       </w:r>
       <w:r>
         <w:rPr>
-          <w:sz w:val="28"/>
           <w:szCs w:val="28"/>
         </w:rPr>
         <w:t xml:space="preserve">takes forms such as </w:t>
       </w:r>
       <w:r>
         <w:rPr>
-          <w:sz w:val="28"/>
           <w:szCs w:val="28"/>
         </w:rPr>
         <w:t>Physical, sexual and psychological violence within the family, Trafficking in women</w:t>
       </w:r>
       <w:r>
         <w:rPr>
-          <w:sz w:val="28"/>
           <w:szCs w:val="28"/>
         </w:rPr>
         <w:t xml:space="preserve">, </w:t>
       </w:r>
       <w:r>
         <w:rPr>
-          <w:sz w:val="28"/>
           <w:szCs w:val="28"/>
         </w:rPr>
         <w:t>Female genital mutilation</w:t>
       </w:r>
       <w:r>
         <w:rPr>
-          <w:sz w:val="28"/>
           <w:szCs w:val="28"/>
         </w:rPr>
         <w:t xml:space="preserve"> and sexual</w:t>
       </w:r>
       <w:r>
         <w:rPr>
-          <w:sz w:val="28"/>
           <w:szCs w:val="28"/>
         </w:rPr>
         <w:t xml:space="preserve"> abuse</w:t>
@@ -563,7 +499,6 @@
       <w:sdt>
         <w:sdtPr>
           <w:rPr>
-            <w:sz w:val="28"/>
             <w:szCs w:val="28"/>
           </w:rPr>
           <w:id w:val="-1182897989"/>
@@ -573,21 +508,18 @@
         <w:sdtContent>
           <w:r>
             <w:rPr>
-              <w:sz w:val="28"/>
               <w:szCs w:val="28"/>
             </w:rPr>
             <w:fldChar w:fldCharType="begin"/>
           </w:r>
           <w:r>
             <w:rPr>
-              <w:sz w:val="28"/>
               <w:szCs w:val="28"/>
             </w:rPr>
             <w:instrText xml:space="preserve"> CITATION Nat14 \l 2057 </w:instrText>
           </w:r>
           <w:r>
             <w:rPr>
-              <w:sz w:val="28"/>
               <w:szCs w:val="28"/>
             </w:rPr>
             <w:fldChar w:fldCharType="separate"/>
@@ -595,14 +527,12 @@
           <w:r>
             <w:rPr>
               <w:noProof/>
-              <w:sz w:val="28"/>
               <w:szCs w:val="28"/>
             </w:rPr>
             <w:t xml:space="preserve"> (Centre, 2014)</w:t>
           </w:r>
           <w:r>
             <w:rPr>
-              <w:sz w:val="28"/>
               <w:szCs w:val="28"/>
             </w:rPr>
             <w:fldChar w:fldCharType="end"/>
@@ -611,56 +541,48 @@
       </w:sdt>
       <w:r>
         <w:rPr>
-          <w:sz w:val="28"/>
           <w:szCs w:val="28"/>
         </w:rPr>
         <w:t>. It</w:t>
       </w:r>
       <w:r>
         <w:rPr>
-          <w:sz w:val="28"/>
           <w:szCs w:val="28"/>
         </w:rPr>
         <w:t xml:space="preserve"> can be enacted</w:t>
       </w:r>
       <w:r>
         <w:rPr>
-          <w:sz w:val="28"/>
           <w:szCs w:val="28"/>
         </w:rPr>
         <w:t xml:space="preserve"> by </w:t>
       </w:r>
       <w:r>
         <w:rPr>
-          <w:sz w:val="28"/>
           <w:szCs w:val="28"/>
         </w:rPr>
         <w:t xml:space="preserve">members of an army, </w:t>
       </w:r>
       <w:r>
         <w:rPr>
-          <w:sz w:val="28"/>
           <w:szCs w:val="28"/>
         </w:rPr>
         <w:t>terrorist organization</w:t>
       </w:r>
       <w:r>
         <w:rPr>
-          <w:sz w:val="28"/>
           <w:szCs w:val="28"/>
         </w:rPr>
         <w:t xml:space="preserve"> or </w:t>
       </w:r>
       <w:r>
         <w:rPr>
-          <w:sz w:val="28"/>
           <w:szCs w:val="28"/>
         </w:rPr>
         <w:t>just a civilian</w:t>
       </w:r>
       <w:r>
         <w:rPr>
-          <w:sz w:val="28"/>
           <w:szCs w:val="28"/>
         </w:rPr>
         <w:t>.</w:t>
@@ -669,118 +591,101 @@
     <w:p>
       <w:pPr>
         <w:rPr>
-          <w:sz w:val="28"/>
-          <w:szCs w:val="28"/>
-        </w:rPr>
-      </w:pPr>
-      <w:r>
-        <w:rPr>
-          <w:sz w:val="28"/>
+          <w:szCs w:val="28"/>
+        </w:rPr>
+      </w:pPr>
+      <w:r>
+        <w:rPr>
           <w:szCs w:val="28"/>
         </w:rPr>
         <w:t>T</w:t>
       </w:r>
       <w:r>
         <w:rPr>
-          <w:sz w:val="28"/>
           <w:szCs w:val="28"/>
         </w:rPr>
         <w:t xml:space="preserve">he data availed at the </w:t>
       </w:r>
       <w:r>
         <w:rPr>
-          <w:sz w:val="28"/>
           <w:szCs w:val="28"/>
         </w:rPr>
         <w:t xml:space="preserve">Centre’s Website </w:t>
       </w:r>
       <w:r>
         <w:rPr>
-          <w:sz w:val="28"/>
           <w:szCs w:val="28"/>
         </w:rPr>
         <w:t>indicate</w:t>
       </w:r>
       <w:r>
         <w:rPr>
-          <w:sz w:val="28"/>
           <w:szCs w:val="28"/>
         </w:rPr>
         <w:t>s</w:t>
       </w:r>
       <w:r>
         <w:rPr>
-          <w:sz w:val="28"/>
           <w:szCs w:val="28"/>
         </w:rPr>
         <w:t xml:space="preserve"> that since 2001 to date, the Centre has supported over 21,341 survivors of GBV, of whom 56% were women,</w:t>
       </w:r>
       <w:r>
         <w:rPr>
-          <w:sz w:val="28"/>
           <w:szCs w:val="28"/>
         </w:rPr>
         <w:t xml:space="preserve"> 36% girls, 3% men and 5% boys. </w:t>
       </w:r>
       <w:r>
         <w:rPr>
-          <w:sz w:val="28"/>
           <w:szCs w:val="28"/>
         </w:rPr>
         <w:t>In Kenya, 45% of women aged between 15 and 49 years have experienced eith</w:t>
       </w:r>
       <w:r>
         <w:rPr>
-          <w:sz w:val="28"/>
           <w:szCs w:val="28"/>
         </w:rPr>
         <w:t>er physical or sexual violence;</w:t>
       </w:r>
       <w:r>
         <w:rPr>
-          <w:sz w:val="28"/>
           <w:szCs w:val="28"/>
         </w:rPr>
         <w:t xml:space="preserve"> One in five Kenyan women (21%) h</w:t>
       </w:r>
       <w:r>
         <w:rPr>
-          <w:sz w:val="28"/>
           <w:szCs w:val="28"/>
         </w:rPr>
         <w:t xml:space="preserve">as experienced sexual violence. </w:t>
       </w:r>
       <w:r>
         <w:rPr>
-          <w:sz w:val="28"/>
           <w:szCs w:val="28"/>
         </w:rPr>
         <w:t>Most violence is perpetrated in familial relationships where the perp</w:t>
       </w:r>
       <w:r>
         <w:rPr>
-          <w:sz w:val="28"/>
           <w:szCs w:val="28"/>
         </w:rPr>
         <w:t>etrator is known to the victim, s</w:t>
       </w:r>
       <w:r>
         <w:rPr>
-          <w:sz w:val="28"/>
           <w:szCs w:val="28"/>
         </w:rPr>
         <w:t>trangers account for only 6% of G</w:t>
       </w:r>
       <w:r>
         <w:rPr>
-          <w:sz w:val="28"/>
           <w:szCs w:val="28"/>
         </w:rPr>
         <w:t>BV in Kenya and m</w:t>
       </w:r>
       <w:r>
         <w:rPr>
-          <w:sz w:val="28"/>
           <w:szCs w:val="28"/>
         </w:rPr>
         <w:t>ost violence towards women is committed by an intimate partner,</w:t>
@@ -788,7 +693,6 @@
       <w:sdt>
         <w:sdtPr>
           <w:rPr>
-            <w:sz w:val="28"/>
             <w:szCs w:val="28"/>
           </w:rPr>
           <w:id w:val="-400210420"/>
@@ -798,14 +702,12 @@
         <w:sdtContent>
           <w:r>
             <w:rPr>
-              <w:sz w:val="28"/>
               <w:szCs w:val="28"/>
             </w:rPr>
             <w:fldChar w:fldCharType="begin"/>
           </w:r>
           <w:r>
             <w:rPr>
-              <w:sz w:val="28"/>
               <w:szCs w:val="28"/>
               <w:lang w:val="en-US"/>
             </w:rPr>
@@ -813,7 +715,6 @@
           </w:r>
           <w:r>
             <w:rPr>
-              <w:sz w:val="28"/>
               <w:szCs w:val="28"/>
             </w:rPr>
             <w:fldChar w:fldCharType="separate"/>
@@ -821,7 +722,6 @@
           <w:r>
             <w:rPr>
               <w:noProof/>
-              <w:sz w:val="28"/>
               <w:szCs w:val="28"/>
               <w:lang w:val="en-US"/>
             </w:rPr>
@@ -829,7 +729,6 @@
           </w:r>
           <w:r>
             <w:rPr>
-              <w:sz w:val="28"/>
               <w:szCs w:val="28"/>
             </w:rPr>
             <w:fldChar w:fldCharType="end"/>
@@ -840,27 +739,23 @@
     <w:p>
       <w:pPr>
         <w:rPr>
-          <w:sz w:val="28"/>
-          <w:szCs w:val="28"/>
-        </w:rPr>
-      </w:pPr>
-      <w:r>
-        <w:rPr>
-          <w:sz w:val="28"/>
+          <w:szCs w:val="28"/>
+        </w:rPr>
+      </w:pPr>
+      <w:r>
+        <w:rPr>
           <w:szCs w:val="28"/>
         </w:rPr>
         <w:t xml:space="preserve">There are sites for </w:t>
       </w:r>
       <w:r>
         <w:rPr>
-          <w:sz w:val="28"/>
           <w:szCs w:val="28"/>
         </w:rPr>
         <w:t>GVB</w:t>
       </w:r>
       <w:r>
         <w:rPr>
-          <w:sz w:val="28"/>
           <w:szCs w:val="28"/>
         </w:rPr>
         <w:t>;</w:t>
@@ -869,125 +764,107 @@
     <w:p>
       <w:pPr>
         <w:rPr>
-          <w:sz w:val="28"/>
-          <w:szCs w:val="28"/>
-        </w:rPr>
-      </w:pPr>
-      <w:r>
-        <w:rPr>
-          <w:sz w:val="28"/>
+          <w:szCs w:val="28"/>
+        </w:rPr>
+      </w:pPr>
+      <w:r>
+        <w:rPr>
           <w:szCs w:val="28"/>
         </w:rPr>
         <w:t xml:space="preserve"> </w:t>
       </w:r>
       <w:r>
         <w:rPr>
-          <w:sz w:val="28"/>
           <w:szCs w:val="28"/>
         </w:rPr>
         <w:t>Community/Society</w:t>
       </w:r>
       <w:r>
         <w:rPr>
-          <w:sz w:val="28"/>
           <w:szCs w:val="28"/>
         </w:rPr>
         <w:t xml:space="preserve">- </w:t>
       </w:r>
       <w:r>
         <w:rPr>
-          <w:sz w:val="28"/>
           <w:szCs w:val="28"/>
         </w:rPr>
         <w:t xml:space="preserve">This is a </w:t>
       </w:r>
       <w:r>
         <w:rPr>
-          <w:sz w:val="28"/>
           <w:szCs w:val="28"/>
         </w:rPr>
         <w:t>group sharing common social, cultural, religious or ethnic belonging, it perpetuates existing family structure a</w:t>
       </w:r>
       <w:r>
         <w:rPr>
-          <w:sz w:val="28"/>
           <w:szCs w:val="28"/>
         </w:rPr>
         <w:t>nd power inequalities in the so</w:t>
       </w:r>
       <w:r>
         <w:rPr>
-          <w:sz w:val="28"/>
           <w:szCs w:val="28"/>
         </w:rPr>
         <w:t xml:space="preserve">ciety. </w:t>
       </w:r>
       <w:r>
         <w:rPr>
-          <w:sz w:val="28"/>
           <w:szCs w:val="28"/>
         </w:rPr>
         <w:t xml:space="preserve">It </w:t>
       </w:r>
       <w:r>
         <w:rPr>
-          <w:sz w:val="28"/>
           <w:szCs w:val="28"/>
         </w:rPr>
         <w:t xml:space="preserve">justifies the </w:t>
       </w:r>
       <w:r>
         <w:rPr>
-          <w:sz w:val="28"/>
           <w:szCs w:val="28"/>
         </w:rPr>
         <w:t>behaviour</w:t>
       </w:r>
       <w:r>
         <w:rPr>
-          <w:sz w:val="28"/>
           <w:szCs w:val="28"/>
         </w:rPr>
         <w:t xml:space="preserve"> of male abusers aimed at e</w:t>
       </w:r>
       <w:r>
         <w:rPr>
-          <w:sz w:val="28"/>
           <w:szCs w:val="28"/>
         </w:rPr>
         <w:t>stablishing control over women</w:t>
       </w:r>
       <w:r>
         <w:rPr>
-          <w:sz w:val="28"/>
           <w:szCs w:val="28"/>
         </w:rPr>
         <w:t xml:space="preserve"> </w:t>
       </w:r>
       <w:r>
         <w:rPr>
-          <w:sz w:val="28"/>
           <w:szCs w:val="28"/>
         </w:rPr>
         <w:t>and supports harmful</w:t>
       </w:r>
       <w:r>
         <w:rPr>
-          <w:sz w:val="28"/>
           <w:szCs w:val="28"/>
         </w:rPr>
         <w:t xml:space="preserve"> </w:t>
       </w:r>
       <w:r>
         <w:rPr>
-          <w:sz w:val="28"/>
           <w:szCs w:val="28"/>
         </w:rPr>
         <w:t xml:space="preserve">practices </w:t>
       </w:r>
       <w:r>
         <w:rPr>
-          <w:sz w:val="28"/>
           <w:szCs w:val="28"/>
         </w:rPr>
         <w:t>in the workplace.</w:t>
@@ -996,55 +873,47 @@
     <w:p>
       <w:pPr>
         <w:rPr>
-          <w:sz w:val="28"/>
-          <w:szCs w:val="28"/>
-        </w:rPr>
-      </w:pPr>
-      <w:r>
-        <w:rPr>
-          <w:sz w:val="28"/>
+          <w:szCs w:val="28"/>
+        </w:rPr>
+      </w:pPr>
+      <w:r>
+        <w:rPr>
           <w:szCs w:val="28"/>
         </w:rPr>
         <w:t>Family- This</w:t>
       </w:r>
       <w:r>
         <w:rPr>
-          <w:sz w:val="28"/>
           <w:szCs w:val="28"/>
         </w:rPr>
         <w:t xml:space="preserve"> is the arena where physical abuses (spousal battering, sexual assault, sexual abuse) and/</w:t>
       </w:r>
       <w:r>
         <w:rPr>
-          <w:sz w:val="28"/>
           <w:szCs w:val="28"/>
         </w:rPr>
         <w:t xml:space="preserve">or psychological abuses occur. </w:t>
       </w:r>
       <w:r>
         <w:rPr>
-          <w:sz w:val="28"/>
           <w:szCs w:val="28"/>
         </w:rPr>
         <w:t>Domestic violence can also take such forms as confinement, forced marriage of woman arranged by her family without her consen</w:t>
       </w:r>
       <w:r>
         <w:rPr>
-          <w:sz w:val="28"/>
           <w:szCs w:val="28"/>
         </w:rPr>
         <w:t xml:space="preserve">t, threats, insults and neglect. </w:t>
       </w:r>
       <w:r>
         <w:rPr>
-          <w:sz w:val="28"/>
           <w:szCs w:val="28"/>
         </w:rPr>
         <w:t>Given that</w:t>
       </w:r>
       <w:r>
         <w:rPr>
-          <w:sz w:val="28"/>
           <w:szCs w:val="28"/>
         </w:rPr>
         <w:t xml:space="preserve"> violence within the family and household takes place in the home, it is often seen as a ‘private’ issue and information about it is lacking. </w:t>
@@ -1052,7 +921,6 @@
       <w:sdt>
         <w:sdtPr>
           <w:rPr>
-            <w:sz w:val="28"/>
             <w:szCs w:val="28"/>
           </w:rPr>
           <w:id w:val="-690373240"/>
@@ -1062,21 +930,18 @@
         <w:sdtContent>
           <w:r>
             <w:rPr>
-              <w:sz w:val="28"/>
               <w:szCs w:val="28"/>
             </w:rPr>
             <w:fldChar w:fldCharType="begin"/>
           </w:r>
           <w:r>
             <w:rPr>
-              <w:sz w:val="28"/>
               <w:szCs w:val="28"/>
             </w:rPr>
             <w:instrText xml:space="preserve"> CITATION Min03 \l 2057 </w:instrText>
           </w:r>
           <w:r>
             <w:rPr>
-              <w:sz w:val="28"/>
               <w:szCs w:val="28"/>
             </w:rPr>
             <w:fldChar w:fldCharType="separate"/>
@@ -1084,14 +949,12 @@
           <w:r>
             <w:rPr>
               <w:noProof/>
-              <w:sz w:val="28"/>
               <w:szCs w:val="28"/>
             </w:rPr>
             <w:t>( Minnesota Advocates for Human Rights, 2003)</w:t>
           </w:r>
           <w:r>
             <w:rPr>
-              <w:sz w:val="28"/>
               <w:szCs w:val="28"/>
             </w:rPr>
             <w:fldChar w:fldCharType="end"/>
@@ -1100,7 +963,6 @@
       </w:sdt>
       <w:r>
         <w:rPr>
-          <w:sz w:val="28"/>
           <w:szCs w:val="28"/>
         </w:rPr>
         <w:t>.</w:t>
@@ -1109,13 +971,11 @@
     <w:p>
       <w:pPr>
         <w:rPr>
-          <w:sz w:val="28"/>
-          <w:szCs w:val="28"/>
-        </w:rPr>
-      </w:pPr>
-      <w:r>
-        <w:rPr>
-          <w:sz w:val="28"/>
+          <w:szCs w:val="28"/>
+        </w:rPr>
+      </w:pPr>
+      <w:r>
+        <w:rPr>
           <w:szCs w:val="28"/>
         </w:rPr>
         <w:t>In 2007 Kenya experienced post-election violence which brought a lot of disorder amongst its citizens. there were extremist groups or malicious individuals that would go from house to house, to torture the inhabitants; destroy their belongings and even to an extreme of sexual violence women. This was to impose punishment due to the ethnical classes and some would take advantage of the fact that measures were not being and also people lived in and hence the women couldn’t defend themselves.</w:t>
@@ -1124,13 +984,11 @@
     <w:p>
       <w:pPr>
         <w:rPr>
-          <w:sz w:val="28"/>
-          <w:szCs w:val="28"/>
-        </w:rPr>
-      </w:pPr>
-      <w:r>
-        <w:rPr>
-          <w:sz w:val="28"/>
+          <w:szCs w:val="28"/>
+        </w:rPr>
+      </w:pPr>
+      <w:r>
+        <w:rPr>
           <w:szCs w:val="28"/>
         </w:rPr>
         <w:lastRenderedPageBreak/>
@@ -1139,7 +997,6 @@
       <w:sdt>
         <w:sdtPr>
           <w:rPr>
-            <w:sz w:val="28"/>
             <w:szCs w:val="28"/>
           </w:rPr>
           <w:id w:val="1499303110"/>
@@ -1149,21 +1006,18 @@
         <w:sdtContent>
           <w:r>
             <w:rPr>
-              <w:sz w:val="28"/>
               <w:szCs w:val="28"/>
             </w:rPr>
             <w:fldChar w:fldCharType="begin"/>
           </w:r>
           <w:r>
             <w:rPr>
-              <w:sz w:val="28"/>
               <w:szCs w:val="28"/>
             </w:rPr>
             <w:instrText xml:space="preserve"> CITATION Par98 \l 2057 </w:instrText>
           </w:r>
           <w:r>
             <w:rPr>
-              <w:sz w:val="28"/>
               <w:szCs w:val="28"/>
             </w:rPr>
             <w:fldChar w:fldCharType="separate"/>
@@ -1171,14 +1025,12 @@
           <w:r>
             <w:rPr>
               <w:noProof/>
-              <w:sz w:val="28"/>
               <w:szCs w:val="28"/>
             </w:rPr>
             <w:t xml:space="preserve"> (Parker &amp; Auerhahn, 1998)</w:t>
           </w:r>
           <w:r>
             <w:rPr>
-              <w:sz w:val="28"/>
               <w:szCs w:val="28"/>
             </w:rPr>
             <w:fldChar w:fldCharType="end"/>
@@ -1187,7 +1039,6 @@
       </w:sdt>
       <w:r>
         <w:rPr>
-          <w:sz w:val="28"/>
           <w:szCs w:val="28"/>
         </w:rPr>
         <w:t>.</w:t>
@@ -1196,13 +1047,11 @@
     <w:p>
       <w:pPr>
         <w:rPr>
-          <w:sz w:val="28"/>
-          <w:szCs w:val="28"/>
-        </w:rPr>
-      </w:pPr>
-      <w:r>
-        <w:rPr>
-          <w:sz w:val="28"/>
+          <w:szCs w:val="28"/>
+        </w:rPr>
+      </w:pPr>
+      <w:r>
+        <w:rPr>
           <w:szCs w:val="28"/>
         </w:rPr>
         <w:t xml:space="preserve">Often the rape cases take a while before they are taken to trial and the manner they are dealt with is contrary to the seriousness it requires. The  of the survivors struggle to maintain their composure when confronted with their memories of the violence </w:t>
@@ -1210,7 +1059,6 @@
       <w:sdt>
         <w:sdtPr>
           <w:rPr>
-            <w:sz w:val="28"/>
             <w:szCs w:val="28"/>
           </w:rPr>
           <w:id w:val="2010713827"/>
@@ -1220,14 +1068,12 @@
         <w:sdtContent>
           <w:r>
             <w:rPr>
-              <w:sz w:val="28"/>
               <w:szCs w:val="28"/>
             </w:rPr>
             <w:fldChar w:fldCharType="begin"/>
           </w:r>
           <w:r>
             <w:rPr>
-              <w:sz w:val="28"/>
               <w:szCs w:val="28"/>
               <w:lang w:val="en-US"/>
             </w:rPr>
@@ -1235,7 +1081,6 @@
           </w:r>
           <w:r>
             <w:rPr>
-              <w:sz w:val="28"/>
               <w:szCs w:val="28"/>
             </w:rPr>
             <w:fldChar w:fldCharType="separate"/>
@@ -1243,7 +1088,6 @@
           <w:r>
             <w:rPr>
               <w:noProof/>
-              <w:sz w:val="28"/>
               <w:szCs w:val="28"/>
               <w:lang w:val="en-US"/>
             </w:rPr>
@@ -1251,7 +1095,6 @@
           </w:r>
           <w:r>
             <w:rPr>
-              <w:sz w:val="28"/>
               <w:szCs w:val="28"/>
             </w:rPr>
             <w:fldChar w:fldCharType="end"/>
@@ -1260,7 +1103,6 @@
       </w:sdt>
       <w:r>
         <w:rPr>
-          <w:sz w:val="28"/>
           <w:szCs w:val="28"/>
         </w:rPr>
         <w:t>. They are expected to show less emotions and give elaborate answers and descriptions when confronted with questions or objectivity to because these cases are normalised to sex. This discourages the victims from reporting the case in addition to it, stigmatisation from the society.</w:t>
@@ -1269,13 +1111,11 @@
     <w:p>
       <w:pPr>
         <w:rPr>
-          <w:sz w:val="28"/>
-          <w:szCs w:val="28"/>
-        </w:rPr>
-      </w:pPr>
-      <w:r>
-        <w:rPr>
-          <w:sz w:val="28"/>
+          <w:szCs w:val="28"/>
+        </w:rPr>
+      </w:pPr>
+      <w:r>
+        <w:rPr>
           <w:szCs w:val="28"/>
         </w:rPr>
         <w:t>The numbers of unemployed youth are increasing to a point they would opt to commit crime in order to gain money for sustainability purposes. In the midst of all this, they commit sexual violence depending on the victim in this case being the women.</w:t>
@@ -1284,13 +1124,11 @@
     <w:p>
       <w:pPr>
         <w:rPr>
-          <w:sz w:val="28"/>
-          <w:szCs w:val="28"/>
-        </w:rPr>
-      </w:pPr>
-      <w:r>
-        <w:rPr>
-          <w:sz w:val="28"/>
+          <w:szCs w:val="28"/>
+        </w:rPr>
+      </w:pPr>
+      <w:r>
+        <w:rPr>
           <w:szCs w:val="28"/>
         </w:rPr>
         <w:t>There have been cases of women being abducted and held hostage or sold to different countries lieu of payment. A different instance though rare in Kenya, the recruitment of women and promise them marriage and wealth, in such the women lured and fall prey to these false proposition. The ones behind this are highly capable of orchestrating sexual violence and sometimes end up killing the victims.</w:t>
@@ -1298,7 +1136,6 @@
       <w:sdt>
         <w:sdtPr>
           <w:rPr>
-            <w:sz w:val="28"/>
             <w:szCs w:val="28"/>
           </w:rPr>
           <w:id w:val="-421343407"/>
@@ -1308,14 +1145,12 @@
         <w:sdtContent>
           <w:r>
             <w:rPr>
-              <w:sz w:val="28"/>
               <w:szCs w:val="28"/>
             </w:rPr>
             <w:fldChar w:fldCharType="begin"/>
           </w:r>
           <w:r>
             <w:rPr>
-              <w:sz w:val="28"/>
               <w:szCs w:val="28"/>
               <w:lang w:val="en-US"/>
             </w:rPr>
@@ -1323,7 +1158,6 @@
           </w:r>
           <w:r>
             <w:rPr>
-              <w:sz w:val="28"/>
               <w:szCs w:val="28"/>
             </w:rPr>
             <w:fldChar w:fldCharType="separate"/>
@@ -1331,7 +1165,6 @@
           <w:r>
             <w:rPr>
               <w:noProof/>
-              <w:sz w:val="28"/>
               <w:szCs w:val="28"/>
               <w:lang w:val="en-US"/>
             </w:rPr>
@@ -1339,7 +1172,6 @@
           </w:r>
           <w:r>
             <w:rPr>
-              <w:sz w:val="28"/>
               <w:szCs w:val="28"/>
             </w:rPr>
             <w:fldChar w:fldCharType="end"/>
@@ -1350,7 +1182,6 @@
     <w:p>
       <w:pPr>
         <w:rPr>
-          <w:sz w:val="28"/>
           <w:szCs w:val="28"/>
         </w:rPr>
       </w:pPr>
@@ -1363,13 +1194,11 @@
           <w:numId w:val="2"/>
         </w:numPr>
         <w:rPr>
-          <w:sz w:val="28"/>
-          <w:szCs w:val="28"/>
-        </w:rPr>
-      </w:pPr>
-      <w:r>
-        <w:rPr>
-          <w:sz w:val="28"/>
+          <w:szCs w:val="28"/>
+        </w:rPr>
+      </w:pPr>
+      <w:r>
+        <w:rPr>
           <w:szCs w:val="28"/>
         </w:rPr>
         <w:t>Problem Statement</w:t>
@@ -1378,20 +1207,17 @@
     <w:p>
       <w:pPr>
         <w:rPr>
-          <w:sz w:val="28"/>
-          <w:szCs w:val="28"/>
-        </w:rPr>
-      </w:pPr>
-      <w:r>
-        <w:rPr>
-          <w:sz w:val="28"/>
+          <w:szCs w:val="28"/>
+        </w:rPr>
+      </w:pPr>
+      <w:r>
+        <w:rPr>
           <w:szCs w:val="28"/>
         </w:rPr>
         <w:t>Br</w:t>
       </w:r>
       <w:r>
         <w:rPr>
-          <w:sz w:val="28"/>
           <w:szCs w:val="28"/>
         </w:rPr>
         <w:t>oken families</w:t>
@@ -1400,13 +1226,11 @@
     <w:p>
       <w:pPr>
         <w:rPr>
-          <w:sz w:val="28"/>
-          <w:szCs w:val="28"/>
-        </w:rPr>
-      </w:pPr>
-      <w:r>
-        <w:rPr>
-          <w:sz w:val="28"/>
+          <w:szCs w:val="28"/>
+        </w:rPr>
+      </w:pPr>
+      <w:r>
+        <w:rPr>
           <w:szCs w:val="28"/>
         </w:rPr>
         <w:t>Psychological Aggression</w:t>
@@ -1416,29 +1240,47 @@
       <w:pPr>
         <w:pStyle w:val="ListParagraph"/>
         <w:rPr>
-          <w:sz w:val="28"/>
-          <w:szCs w:val="28"/>
-        </w:rPr>
-      </w:pPr>
-      <w:r>
-        <w:rPr>
-          <w:sz w:val="28"/>
-          <w:szCs w:val="28"/>
-        </w:rPr>
-        <w:t xml:space="preserve">denigration of one’s partner is intended to result in damage to selfesteem/self-concept, likely leading to depression or anxiety; (b) withholding affection and nurturance is aimed at damaging self-esteem but is also a manipulative ploy to produce submissiveness, probably leading to depression, learned helplessness, and/or a passive personality style; (c) threatening actions are intended to frighten/intimidate, thus leading to anxiety, compliance, and passivity; and (d ) restriction intends to control the partner’s actions, </w:t>
-      </w:r>
-      <w:r>
-        <w:rPr>
-          <w:sz w:val="28"/>
+          <w:szCs w:val="28"/>
+        </w:rPr>
+      </w:pPr>
+      <w:r>
+        <w:rPr>
+          <w:szCs w:val="28"/>
+        </w:rPr>
+        <w:t xml:space="preserve">denigration of one’s partner is intended to result in damage to </w:t>
+      </w:r>
+      <w:proofErr w:type="spellStart"/>
+      <w:r>
+        <w:rPr>
+          <w:szCs w:val="28"/>
+        </w:rPr>
+        <w:t>selfesteem</w:t>
+      </w:r>
+      <w:proofErr w:type="spellEnd"/>
+      <w:r>
+        <w:rPr>
+          <w:szCs w:val="28"/>
+        </w:rPr>
+        <w:t xml:space="preserve">/self-concept, likely leading to depression or anxiety; (b) withholding affection and nurturance is aimed at damaging self-esteem but is also a manipulative ploy to produce submissiveness, probably leading to depression, learned helplessness, and/or a passive personality style; (c) threatening actions are intended to frighten/intimidate, thus leading to anxiety, compliance, and passivity; and (d ) restriction intends to control the partner’s actions, </w:t>
+      </w:r>
+      <w:r>
+        <w:rPr>
           <w:szCs w:val="28"/>
         </w:rPr>
         <w:lastRenderedPageBreak/>
-        <w:t>potentially leading to depression, passivity, and lack of sociabilit</w:t>
-      </w:r>
+        <w:t xml:space="preserve">potentially leading to depression, passivity, and lack of </w:t>
+      </w:r>
+      <w:proofErr w:type="spellStart"/>
+      <w:r>
+        <w:rPr>
+          <w:szCs w:val="28"/>
+        </w:rPr>
+        <w:t>sociabilit</w:t>
+      </w:r>
+      <w:proofErr w:type="spellEnd"/>
       <w:sdt>
         <w:sdtPr>
           <w:rPr>
-            <w:sz w:val="28"/>
             <w:szCs w:val="28"/>
           </w:rPr>
           <w:id w:val="-725226391"/>
@@ -1448,21 +1290,18 @@
         <w:sdtContent>
           <w:r>
             <w:rPr>
-              <w:sz w:val="28"/>
               <w:szCs w:val="28"/>
             </w:rPr>
             <w:fldChar w:fldCharType="begin"/>
           </w:r>
           <w:r>
             <w:rPr>
-              <w:sz w:val="28"/>
               <w:szCs w:val="28"/>
             </w:rPr>
             <w:instrText xml:space="preserve"> CITATION Car10 \l 2057 </w:instrText>
           </w:r>
           <w:r>
             <w:rPr>
-              <w:sz w:val="28"/>
               <w:szCs w:val="28"/>
             </w:rPr>
             <w:fldChar w:fldCharType="separate"/>
@@ -1470,14 +1309,12 @@
           <w:r>
             <w:rPr>
               <w:noProof/>
-              <w:sz w:val="28"/>
               <w:szCs w:val="28"/>
             </w:rPr>
             <w:t xml:space="preserve"> (Jordan, Campbell, &amp; Follingstad, 2010)</w:t>
           </w:r>
           <w:r>
             <w:rPr>
-              <w:sz w:val="28"/>
               <w:szCs w:val="28"/>
             </w:rPr>
             <w:fldChar w:fldCharType="end"/>
@@ -1489,24 +1326,49 @@
       <w:pPr>
         <w:pStyle w:val="ListParagraph"/>
         <w:rPr>
-          <w:sz w:val="28"/>
-          <w:szCs w:val="28"/>
-        </w:rPr>
-      </w:pPr>
-    </w:p>
-    <w:p>
-      <w:pPr>
-        <w:rPr>
-          <w:sz w:val="28"/>
-          <w:szCs w:val="28"/>
-        </w:rPr>
-      </w:pPr>
-      <w:r>
-        <w:rPr>
-          <w:sz w:val="28"/>
-          <w:szCs w:val="28"/>
-        </w:rPr>
-        <w:t>Emotional reactions y Guilt, shame, self blame y Embarrassment y Fear, distrust y Sadness y Vulnerability</w:t>
+          <w:szCs w:val="28"/>
+        </w:rPr>
+      </w:pPr>
+    </w:p>
+    <w:p>
+      <w:pPr>
+        <w:rPr>
+          <w:szCs w:val="28"/>
+        </w:rPr>
+      </w:pPr>
+      <w:r>
+        <w:rPr>
+          <w:szCs w:val="28"/>
+        </w:rPr>
+        <w:t xml:space="preserve">Emotional reactions y Guilt, shame, </w:t>
+      </w:r>
+      <w:proofErr w:type="spellStart"/>
+      <w:r>
+        <w:rPr>
+          <w:szCs w:val="28"/>
+        </w:rPr>
+        <w:t>self blame</w:t>
+      </w:r>
+      <w:proofErr w:type="spellEnd"/>
+      <w:r>
+        <w:rPr>
+          <w:szCs w:val="28"/>
+        </w:rPr>
+        <w:t xml:space="preserve"> y Embarrassment </w:t>
+      </w:r>
+      <w:proofErr w:type="gramStart"/>
+      <w:r>
+        <w:rPr>
+          <w:szCs w:val="28"/>
+        </w:rPr>
+        <w:t>y</w:t>
+      </w:r>
+      <w:proofErr w:type="gramEnd"/>
+      <w:r>
+        <w:rPr>
+          <w:szCs w:val="28"/>
+        </w:rPr>
+        <w:t xml:space="preserve"> Fear, distrust y Sadness y Vulnerability</w:t>
       </w:r>
     </w:p>
     <w:p>
@@ -1514,13 +1376,11 @@
         <w:pStyle w:val="ListParagraph"/>
         <w:ind w:left="360"/>
         <w:rPr>
-          <w:sz w:val="28"/>
-          <w:szCs w:val="28"/>
-        </w:rPr>
-      </w:pPr>
-      <w:r>
-        <w:rPr>
-          <w:sz w:val="28"/>
+          <w:szCs w:val="28"/>
+        </w:rPr>
+      </w:pPr>
+      <w:r>
+        <w:rPr>
           <w:szCs w:val="28"/>
         </w:rPr>
         <w:t>Physical reactions y Changes in eating or sleeping patterns y Concerns about physical safety y Physical injury y Concerns about pregnancy or contracting an STI or HIV</w:t>
@@ -1531,7 +1391,6 @@
         <w:pStyle w:val="ListParagraph"/>
         <w:ind w:left="360"/>
         <w:rPr>
-          <w:sz w:val="28"/>
           <w:szCs w:val="28"/>
         </w:rPr>
       </w:pPr>
@@ -1541,13 +1400,11 @@
         <w:pStyle w:val="ListParagraph"/>
         <w:ind w:left="360"/>
         <w:rPr>
-          <w:sz w:val="28"/>
-          <w:szCs w:val="28"/>
-        </w:rPr>
-      </w:pPr>
-      <w:r>
-        <w:rPr>
-          <w:sz w:val="28"/>
+          <w:szCs w:val="28"/>
+        </w:rPr>
+      </w:pPr>
+      <w:r>
+        <w:rPr>
           <w:szCs w:val="28"/>
         </w:rPr>
         <w:t xml:space="preserve">Community </w:t>
@@ -1558,27 +1415,23 @@
         <w:pStyle w:val="ListParagraph"/>
         <w:ind w:left="360"/>
         <w:rPr>
-          <w:sz w:val="28"/>
-          <w:szCs w:val="28"/>
-        </w:rPr>
-      </w:pPr>
-      <w:r>
-        <w:rPr>
-          <w:sz w:val="28"/>
+          <w:szCs w:val="28"/>
+        </w:rPr>
+      </w:pPr>
+      <w:r>
+        <w:rPr>
           <w:szCs w:val="28"/>
         </w:rPr>
         <w:t xml:space="preserve">Schools, workplaces, </w:t>
       </w:r>
       <w:r>
         <w:rPr>
-          <w:sz w:val="28"/>
           <w:szCs w:val="28"/>
         </w:rPr>
         <w:t>neighbourhoods</w:t>
       </w:r>
       <w:r>
         <w:rPr>
-          <w:sz w:val="28"/>
           <w:szCs w:val="28"/>
         </w:rPr>
         <w:t xml:space="preserve">, campuses, and cultural or religious communities may feel fear, anger, or disbelief if a sexual assault happened in their community. Additionally, there are financial costs to communities. These costs include medical services, criminal justice expenses, crisis and mental health services fees, and the lost contributions of individuals affected by sexual violence </w:t>
@@ -1586,7 +1439,6 @@
       <w:sdt>
         <w:sdtPr>
           <w:rPr>
-            <w:sz w:val="28"/>
             <w:szCs w:val="28"/>
           </w:rPr>
           <w:id w:val="902951540"/>
@@ -1596,21 +1448,18 @@
         <w:sdtContent>
           <w:r>
             <w:rPr>
-              <w:sz w:val="28"/>
               <w:szCs w:val="28"/>
             </w:rPr>
             <w:fldChar w:fldCharType="begin"/>
           </w:r>
           <w:r>
             <w:rPr>
-              <w:sz w:val="28"/>
               <w:szCs w:val="28"/>
             </w:rPr>
             <w:instrText xml:space="preserve"> CITATION Nat10 \l 2057 </w:instrText>
           </w:r>
           <w:r>
             <w:rPr>
-              <w:sz w:val="28"/>
               <w:szCs w:val="28"/>
             </w:rPr>
             <w:fldChar w:fldCharType="separate"/>
@@ -1618,14 +1467,12 @@
           <w:r>
             <w:rPr>
               <w:noProof/>
-              <w:sz w:val="28"/>
               <w:szCs w:val="28"/>
             </w:rPr>
             <w:t>(© National Sexual Violence Resource Cente, 2010)</w:t>
           </w:r>
           <w:r>
             <w:rPr>
-              <w:sz w:val="28"/>
               <w:szCs w:val="28"/>
             </w:rPr>
             <w:fldChar w:fldCharType="end"/>
@@ -1638,7 +1485,6 @@
         <w:pStyle w:val="ListParagraph"/>
         <w:ind w:left="360"/>
         <w:rPr>
-          <w:sz w:val="28"/>
           <w:szCs w:val="28"/>
         </w:rPr>
       </w:pPr>
@@ -1648,14 +1494,12 @@
         <w:pStyle w:val="ListParagraph"/>
         <w:ind w:left="360"/>
         <w:rPr>
-          <w:sz w:val="28"/>
           <w:szCs w:val="28"/>
         </w:rPr>
       </w:pPr>
       <w:sdt>
         <w:sdtPr>
           <w:rPr>
-            <w:sz w:val="28"/>
             <w:szCs w:val="28"/>
           </w:rPr>
           <w:id w:val="1148937280"/>
@@ -1665,14 +1509,12 @@
         <w:sdtContent>
           <w:r>
             <w:rPr>
-              <w:sz w:val="28"/>
               <w:szCs w:val="28"/>
             </w:rPr>
             <w:fldChar w:fldCharType="begin"/>
           </w:r>
           <w:r>
             <w:rPr>
-              <w:sz w:val="28"/>
               <w:szCs w:val="28"/>
               <w:lang w:val="en-US"/>
             </w:rPr>
@@ -1680,7 +1522,6 @@
           </w:r>
           <w:r>
             <w:rPr>
-              <w:sz w:val="28"/>
               <w:szCs w:val="28"/>
             </w:rPr>
             <w:fldChar w:fldCharType="separate"/>
@@ -1688,7 +1529,6 @@
           <w:r>
             <w:rPr>
               <w:noProof/>
-              <w:sz w:val="28"/>
               <w:szCs w:val="28"/>
               <w:lang w:val="en-US"/>
             </w:rPr>
@@ -1696,7 +1536,6 @@
           </w:r>
           <w:r>
             <w:rPr>
-              <w:sz w:val="28"/>
               <w:szCs w:val="28"/>
             </w:rPr>
             <w:fldChar w:fldCharType="end"/>
@@ -1708,13 +1547,11 @@
       <w:pPr>
         <w:pStyle w:val="Heading2"/>
         <w:rPr>
-          <w:sz w:val="28"/>
-          <w:szCs w:val="28"/>
-        </w:rPr>
-      </w:pPr>
-      <w:r>
-        <w:rPr>
-          <w:sz w:val="28"/>
+          <w:szCs w:val="28"/>
+        </w:rPr>
+      </w:pPr>
+      <w:r>
+        <w:rPr>
           <w:szCs w:val="28"/>
         </w:rPr>
         <w:t>1.3 Aim</w:t>
@@ -1723,83 +1560,71 @@
     <w:p>
       <w:pPr>
         <w:rPr>
-          <w:sz w:val="28"/>
-          <w:szCs w:val="28"/>
-        </w:rPr>
-      </w:pPr>
-      <w:r>
-        <w:rPr>
-          <w:sz w:val="28"/>
+          <w:szCs w:val="28"/>
+        </w:rPr>
+      </w:pPr>
+      <w:r>
+        <w:rPr>
           <w:szCs w:val="28"/>
         </w:rPr>
         <w:t xml:space="preserve">To develop an application </w:t>
       </w:r>
       <w:r>
         <w:rPr>
-          <w:sz w:val="28"/>
           <w:szCs w:val="28"/>
         </w:rPr>
         <w:t>that</w:t>
       </w:r>
       <w:r>
         <w:rPr>
-          <w:sz w:val="28"/>
           <w:szCs w:val="28"/>
         </w:rPr>
         <w:t xml:space="preserve"> detects and</w:t>
       </w:r>
       <w:r>
         <w:rPr>
-          <w:sz w:val="28"/>
           <w:szCs w:val="28"/>
         </w:rPr>
         <w:t xml:space="preserve"> prevents </w:t>
       </w:r>
       <w:r>
         <w:rPr>
-          <w:sz w:val="28"/>
           <w:szCs w:val="28"/>
         </w:rPr>
         <w:t>women</w:t>
       </w:r>
       <w:r>
         <w:rPr>
-          <w:sz w:val="28"/>
           <w:szCs w:val="28"/>
         </w:rPr>
         <w:t xml:space="preserve"> </w:t>
       </w:r>
       <w:r>
         <w:rPr>
-          <w:sz w:val="28"/>
           <w:szCs w:val="28"/>
         </w:rPr>
         <w:t>fr</w:t>
       </w:r>
       <w:r>
         <w:rPr>
-          <w:sz w:val="28"/>
           <w:szCs w:val="28"/>
         </w:rPr>
         <w:t>om being</w:t>
       </w:r>
       <w:r>
         <w:rPr>
-          <w:sz w:val="28"/>
           <w:szCs w:val="28"/>
         </w:rPr>
         <w:t xml:space="preserve"> sexually</w:t>
       </w:r>
       <w:r>
         <w:rPr>
-          <w:sz w:val="28"/>
           <w:szCs w:val="28"/>
         </w:rPr>
         <w:t xml:space="preserve"> assaulted</w:t>
       </w:r>
       <w:r>
         <w:rPr>
-          <w:sz w:val="28"/>
           <w:szCs w:val="28"/>
         </w:rPr>
         <w:t>.</w:t>
@@ -1809,20 +1634,17 @@
       <w:pPr>
         <w:pStyle w:val="Heading2"/>
         <w:rPr>
-          <w:sz w:val="28"/>
-          <w:szCs w:val="28"/>
-        </w:rPr>
-      </w:pPr>
-      <w:r>
-        <w:rPr>
-          <w:sz w:val="28"/>
+          <w:szCs w:val="28"/>
+        </w:rPr>
+      </w:pPr>
+      <w:r>
+        <w:rPr>
           <w:szCs w:val="28"/>
         </w:rPr>
         <w:t xml:space="preserve">1.3.1 </w:t>
       </w:r>
       <w:r>
         <w:rPr>
-          <w:sz w:val="28"/>
           <w:szCs w:val="28"/>
         </w:rPr>
         <w:t>Specific Objectives</w:t>
@@ -1836,41 +1658,35 @@
           <w:numId w:val="8"/>
         </w:numPr>
         <w:rPr>
-          <w:sz w:val="28"/>
-          <w:szCs w:val="28"/>
-        </w:rPr>
-      </w:pPr>
-      <w:r>
-        <w:rPr>
-          <w:sz w:val="28"/>
+          <w:szCs w:val="28"/>
+        </w:rPr>
+      </w:pPr>
+      <w:r>
+        <w:rPr>
           <w:szCs w:val="28"/>
         </w:rPr>
         <w:t>To investigate</w:t>
       </w:r>
       <w:r>
         <w:rPr>
-          <w:sz w:val="28"/>
           <w:szCs w:val="28"/>
         </w:rPr>
         <w:t xml:space="preserve"> the challenges fa</w:t>
       </w:r>
       <w:r>
         <w:rPr>
-          <w:sz w:val="28"/>
           <w:szCs w:val="28"/>
         </w:rPr>
         <w:t xml:space="preserve">ced by </w:t>
       </w:r>
       <w:r>
         <w:rPr>
-          <w:sz w:val="28"/>
           <w:szCs w:val="28"/>
         </w:rPr>
         <w:t>victims</w:t>
       </w:r>
       <w:r>
         <w:rPr>
-          <w:sz w:val="28"/>
           <w:szCs w:val="28"/>
         </w:rPr>
         <w:t xml:space="preserve"> before during sexual violence.</w:t>
@@ -1884,111 +1700,95 @@
           <w:numId w:val="8"/>
         </w:numPr>
         <w:rPr>
-          <w:sz w:val="28"/>
-          <w:szCs w:val="28"/>
-        </w:rPr>
-      </w:pPr>
-      <w:r>
-        <w:rPr>
-          <w:sz w:val="28"/>
+          <w:szCs w:val="28"/>
+        </w:rPr>
+      </w:pPr>
+      <w:r>
+        <w:rPr>
           <w:szCs w:val="28"/>
         </w:rPr>
         <w:t>To review the e</w:t>
       </w:r>
       <w:r>
         <w:rPr>
-          <w:sz w:val="28"/>
           <w:szCs w:val="28"/>
         </w:rPr>
         <w:t xml:space="preserve">xisting solutions that </w:t>
       </w:r>
       <w:r>
         <w:rPr>
-          <w:sz w:val="28"/>
           <w:szCs w:val="28"/>
         </w:rPr>
         <w:t>prevent</w:t>
       </w:r>
       <w:r>
         <w:rPr>
-          <w:sz w:val="28"/>
           <w:szCs w:val="28"/>
         </w:rPr>
         <w:t xml:space="preserve"> sexual violence</w:t>
       </w:r>
       <w:r>
         <w:rPr>
-          <w:sz w:val="28"/>
           <w:szCs w:val="28"/>
         </w:rPr>
         <w:t xml:space="preserve"> from </w:t>
       </w:r>
       <w:r>
         <w:rPr>
-          <w:sz w:val="28"/>
           <w:szCs w:val="28"/>
         </w:rPr>
         <w:t>occurring</w:t>
       </w:r>
       <w:r>
         <w:rPr>
-          <w:sz w:val="28"/>
           <w:szCs w:val="28"/>
         </w:rPr>
         <w:t xml:space="preserve"> and </w:t>
       </w:r>
       <w:r>
         <w:rPr>
-          <w:sz w:val="28"/>
           <w:szCs w:val="28"/>
         </w:rPr>
         <w:t xml:space="preserve">also </w:t>
       </w:r>
       <w:r>
         <w:rPr>
-          <w:sz w:val="28"/>
           <w:szCs w:val="28"/>
         </w:rPr>
         <w:t xml:space="preserve">help </w:t>
       </w:r>
       <w:r>
         <w:rPr>
-          <w:sz w:val="28"/>
           <w:szCs w:val="28"/>
         </w:rPr>
         <w:t xml:space="preserve">the </w:t>
       </w:r>
       <w:r>
         <w:rPr>
-          <w:sz w:val="28"/>
           <w:szCs w:val="28"/>
         </w:rPr>
         <w:t>vic</w:t>
       </w:r>
       <w:r>
         <w:rPr>
-          <w:sz w:val="28"/>
           <w:szCs w:val="28"/>
         </w:rPr>
         <w:t>tims to cope up</w:t>
       </w:r>
       <w:r>
         <w:rPr>
-          <w:sz w:val="28"/>
           <w:szCs w:val="28"/>
         </w:rPr>
         <w:t xml:space="preserve"> </w:t>
       </w:r>
       <w:r>
         <w:rPr>
-          <w:sz w:val="28"/>
           <w:szCs w:val="28"/>
         </w:rPr>
         <w:t>with the outcomes</w:t>
       </w:r>
       <w:r>
         <w:rPr>
-          <w:sz w:val="28"/>
           <w:szCs w:val="28"/>
         </w:rPr>
         <w:t>.</w:t>
@@ -2002,69 +1802,59 @@
           <w:numId w:val="8"/>
         </w:numPr>
         <w:rPr>
-          <w:sz w:val="28"/>
-          <w:szCs w:val="28"/>
-        </w:rPr>
-      </w:pPr>
-      <w:r>
-        <w:rPr>
-          <w:sz w:val="28"/>
+          <w:szCs w:val="28"/>
+        </w:rPr>
+      </w:pPr>
+      <w:r>
+        <w:rPr>
           <w:szCs w:val="28"/>
         </w:rPr>
         <w:t xml:space="preserve">To design, develop and test an application </w:t>
       </w:r>
       <w:r>
         <w:rPr>
-          <w:sz w:val="28"/>
           <w:szCs w:val="28"/>
         </w:rPr>
         <w:t xml:space="preserve">that prevents </w:t>
       </w:r>
       <w:r>
         <w:rPr>
-          <w:sz w:val="28"/>
           <w:szCs w:val="28"/>
         </w:rPr>
         <w:t>women</w:t>
       </w:r>
       <w:r>
         <w:rPr>
-          <w:sz w:val="28"/>
           <w:szCs w:val="28"/>
         </w:rPr>
         <w:t xml:space="preserve"> from</w:t>
       </w:r>
       <w:r>
         <w:rPr>
-          <w:sz w:val="28"/>
           <w:szCs w:val="28"/>
         </w:rPr>
         <w:t xml:space="preserve"> </w:t>
       </w:r>
       <w:r>
         <w:rPr>
-          <w:sz w:val="28"/>
           <w:szCs w:val="28"/>
         </w:rPr>
         <w:t>being</w:t>
       </w:r>
       <w:r>
         <w:rPr>
-          <w:sz w:val="28"/>
           <w:szCs w:val="28"/>
         </w:rPr>
         <w:t xml:space="preserve"> </w:t>
       </w:r>
       <w:r>
         <w:rPr>
-          <w:sz w:val="28"/>
           <w:szCs w:val="28"/>
         </w:rPr>
         <w:t>sexual</w:t>
       </w:r>
       <w:r>
         <w:rPr>
-          <w:sz w:val="28"/>
           <w:szCs w:val="28"/>
         </w:rPr>
         <w:t xml:space="preserve"> assaulted.</w:t>
@@ -2078,13 +1868,11 @@
           <w:numId w:val="5"/>
         </w:numPr>
         <w:rPr>
-          <w:sz w:val="28"/>
-          <w:szCs w:val="28"/>
-        </w:rPr>
-      </w:pPr>
-      <w:r>
-        <w:rPr>
-          <w:sz w:val="28"/>
+          <w:szCs w:val="28"/>
+        </w:rPr>
+      </w:pPr>
+      <w:r>
+        <w:rPr>
           <w:szCs w:val="28"/>
         </w:rPr>
         <w:t>Research questions</w:t>
@@ -2098,57 +1886,41 @@
           <w:numId w:val="7"/>
         </w:numPr>
         <w:rPr>
-          <w:sz w:val="28"/>
-          <w:szCs w:val="28"/>
-        </w:rPr>
-      </w:pPr>
-      <w:r>
-        <w:rPr>
-          <w:sz w:val="28"/>
+          <w:szCs w:val="28"/>
+        </w:rPr>
+      </w:pPr>
+      <w:r>
+        <w:rPr>
           <w:szCs w:val="28"/>
         </w:rPr>
         <w:t xml:space="preserve">What are the challenges faced </w:t>
       </w:r>
       <w:r>
         <w:rPr>
-          <w:sz w:val="28"/>
           <w:szCs w:val="28"/>
         </w:rPr>
         <w:t xml:space="preserve">by </w:t>
       </w:r>
       <w:r>
         <w:rPr>
-          <w:sz w:val="28"/>
-          <w:szCs w:val="28"/>
-        </w:rPr>
-        <w:t>victims</w:t>
-      </w:r>
-      <w:r>
-        <w:rPr>
-          <w:sz w:val="28"/>
-          <w:szCs w:val="28"/>
-        </w:rPr>
-        <w:t xml:space="preserve"> </w:t>
-      </w:r>
-      <w:r>
-        <w:rPr>
-          <w:sz w:val="28"/>
+          <w:szCs w:val="28"/>
+        </w:rPr>
+        <w:t xml:space="preserve">victims </w:t>
+      </w:r>
+      <w:r>
+        <w:rPr>
           <w:szCs w:val="28"/>
         </w:rPr>
         <w:t>during</w:t>
       </w:r>
-      <w:bookmarkStart w:id="0" w:name="_GoBack"/>
-      <w:bookmarkEnd w:id="0"/>
-      <w:r>
-        <w:rPr>
-          <w:sz w:val="28"/>
+      <w:r>
+        <w:rPr>
           <w:szCs w:val="28"/>
         </w:rPr>
         <w:t xml:space="preserve"> sexual violence</w:t>
       </w:r>
       <w:r>
         <w:rPr>
-          <w:sz w:val="28"/>
           <w:szCs w:val="28"/>
         </w:rPr>
         <w:t>?</w:t>
@@ -2163,13 +1935,11 @@
         </w:numPr>
         <w:spacing w:after="0"/>
         <w:rPr>
-          <w:sz w:val="28"/>
-          <w:szCs w:val="28"/>
-        </w:rPr>
-      </w:pPr>
-      <w:r>
-        <w:rPr>
-          <w:sz w:val="28"/>
+          <w:szCs w:val="28"/>
+        </w:rPr>
+      </w:pPr>
+      <w:r>
+        <w:rPr>
           <w:szCs w:val="28"/>
         </w:rPr>
         <w:t>What are the existing solutions?</w:t>
@@ -2184,27 +1954,23 @@
         </w:numPr>
         <w:spacing w:after="0"/>
         <w:rPr>
-          <w:sz w:val="28"/>
-          <w:szCs w:val="28"/>
-        </w:rPr>
-      </w:pPr>
-      <w:r>
-        <w:rPr>
-          <w:sz w:val="28"/>
+          <w:szCs w:val="28"/>
+        </w:rPr>
+      </w:pPr>
+      <w:r>
+        <w:rPr>
           <w:szCs w:val="28"/>
         </w:rPr>
         <w:t xml:space="preserve">How to design, develop and test an application that prevents </w:t>
       </w:r>
       <w:r>
         <w:rPr>
-          <w:sz w:val="28"/>
           <w:szCs w:val="28"/>
         </w:rPr>
         <w:t>women</w:t>
       </w:r>
       <w:r>
         <w:rPr>
-          <w:sz w:val="28"/>
           <w:szCs w:val="28"/>
         </w:rPr>
         <w:t xml:space="preserve"> from being assaulted?</w:t>
@@ -2218,13 +1984,11 @@
           <w:numId w:val="5"/>
         </w:numPr>
         <w:rPr>
-          <w:sz w:val="28"/>
-          <w:szCs w:val="28"/>
-        </w:rPr>
-      </w:pPr>
-      <w:r>
-        <w:rPr>
-          <w:sz w:val="28"/>
+          <w:szCs w:val="28"/>
+        </w:rPr>
+      </w:pPr>
+      <w:r>
+        <w:rPr>
           <w:szCs w:val="28"/>
         </w:rPr>
         <w:lastRenderedPageBreak/>
@@ -2234,20 +1998,17 @@
     <w:p>
       <w:pPr>
         <w:rPr>
-          <w:sz w:val="28"/>
-          <w:szCs w:val="28"/>
-        </w:rPr>
-      </w:pPr>
-      <w:r>
-        <w:rPr>
-          <w:sz w:val="28"/>
+          <w:szCs w:val="28"/>
+        </w:rPr>
+      </w:pPr>
+      <w:r>
+        <w:rPr>
           <w:szCs w:val="28"/>
         </w:rPr>
         <w:t xml:space="preserve">The proposed system is not only meant to but detect sexual violence using the </w:t>
       </w:r>
       <w:r>
         <w:rPr>
-          <w:sz w:val="28"/>
           <w:szCs w:val="28"/>
         </w:rPr>
         <w:t>Machine Learning model analysis that uses body movements to detect physical struggle, the victim able to use the data acquired and generated inform of a report, can be used as proof. The helps in case the victim decides to report the case to the police.</w:t>
@@ -2256,20 +2017,17 @@
     <w:p>
       <w:pPr>
         <w:rPr>
-          <w:sz w:val="28"/>
-          <w:szCs w:val="28"/>
-        </w:rPr>
-      </w:pPr>
-      <w:r>
-        <w:rPr>
-          <w:sz w:val="28"/>
+          <w:szCs w:val="28"/>
+        </w:rPr>
+      </w:pPr>
+      <w:r>
+        <w:rPr>
           <w:szCs w:val="28"/>
         </w:rPr>
         <w:t xml:space="preserve">The IOT purview of the system includes communication with enlisted contacts, the fact that more people are aware when the victim feels unsafe, increases the chance her getting help from people and the contingency </w:t>
       </w:r>
       <w:r>
         <w:rPr>
-          <w:sz w:val="28"/>
           <w:szCs w:val="28"/>
         </w:rPr>
         <w:t xml:space="preserve">that the police will be on time will be high. </w:t>
@@ -2278,83 +2036,71 @@
     <w:p>
       <w:pPr>
         <w:rPr>
-          <w:sz w:val="28"/>
-          <w:szCs w:val="28"/>
-        </w:rPr>
-      </w:pPr>
-      <w:r>
-        <w:rPr>
-          <w:sz w:val="28"/>
+          <w:szCs w:val="28"/>
+        </w:rPr>
+      </w:pPr>
+      <w:r>
+        <w:rPr>
           <w:szCs w:val="28"/>
         </w:rPr>
         <w:t>Real time data analysis</w:t>
       </w:r>
       <w:r>
         <w:rPr>
-          <w:sz w:val="28"/>
           <w:szCs w:val="28"/>
         </w:rPr>
         <w:t xml:space="preserve"> with renders the proposed system essential </w:t>
       </w:r>
       <w:r>
         <w:rPr>
-          <w:sz w:val="28"/>
           <w:szCs w:val="28"/>
         </w:rPr>
         <w:t>because da</w:t>
       </w:r>
       <w:r>
         <w:rPr>
-          <w:sz w:val="28"/>
           <w:szCs w:val="28"/>
         </w:rPr>
         <w:t xml:space="preserve">ta being generated automatically, </w:t>
       </w:r>
       <w:r>
         <w:rPr>
-          <w:sz w:val="28"/>
           <w:szCs w:val="28"/>
         </w:rPr>
         <w:t>this way person</w:t>
       </w:r>
       <w:r>
         <w:rPr>
-          <w:sz w:val="28"/>
           <w:szCs w:val="28"/>
         </w:rPr>
         <w:t>s</w:t>
       </w:r>
       <w:r>
         <w:rPr>
-          <w:sz w:val="28"/>
           <w:szCs w:val="28"/>
         </w:rPr>
         <w:t xml:space="preserve"> with malicious motives don’t get to interfere with the </w:t>
       </w:r>
       <w:r>
         <w:rPr>
-          <w:sz w:val="28"/>
           <w:szCs w:val="28"/>
         </w:rPr>
         <w:t>data and less time is wasted given that the report can be sent immediately to the</w:t>
       </w:r>
       <w:r>
         <w:rPr>
-          <w:sz w:val="28"/>
           <w:szCs w:val="28"/>
         </w:rPr>
         <w:t xml:space="preserve"> right</w:t>
       </w:r>
       <w:r>
         <w:rPr>
-          <w:sz w:val="28"/>
           <w:szCs w:val="28"/>
         </w:rPr>
         <w:t xml:space="preserve"> </w:t>
       </w:r>
       <w:r>
         <w:rPr>
-          <w:sz w:val="28"/>
           <w:szCs w:val="28"/>
         </w:rPr>
         <w:t>personnel.</w:t>
@@ -2364,13 +2110,11 @@
       <w:pPr>
         <w:pStyle w:val="Heading2"/>
         <w:rPr>
-          <w:sz w:val="28"/>
-          <w:szCs w:val="28"/>
-        </w:rPr>
-      </w:pPr>
-      <w:r>
-        <w:rPr>
-          <w:sz w:val="28"/>
+          <w:szCs w:val="28"/>
+        </w:rPr>
+      </w:pPr>
+      <w:r>
+        <w:rPr>
           <w:szCs w:val="28"/>
         </w:rPr>
         <w:t>1.5 Scope and Limitation</w:t>
@@ -2390,104 +2134,89 @@
     <w:p>
       <w:pPr>
         <w:rPr>
-          <w:sz w:val="28"/>
-          <w:szCs w:val="28"/>
-        </w:rPr>
-      </w:pPr>
-      <w:r>
-        <w:rPr>
-          <w:sz w:val="28"/>
+          <w:szCs w:val="28"/>
+        </w:rPr>
+      </w:pPr>
+      <w:r>
+        <w:rPr>
           <w:szCs w:val="28"/>
         </w:rPr>
         <w:t>Nairobi</w:t>
       </w:r>
       <w:r>
         <w:rPr>
-          <w:sz w:val="28"/>
           <w:szCs w:val="28"/>
         </w:rPr>
         <w:t xml:space="preserve"> will be the point of focus</w:t>
       </w:r>
       <w:r>
         <w:rPr>
-          <w:sz w:val="28"/>
           <w:szCs w:val="28"/>
         </w:rPr>
         <w:t xml:space="preserve"> gi</w:t>
       </w:r>
       <w:r>
         <w:rPr>
-          <w:sz w:val="28"/>
           <w:szCs w:val="28"/>
         </w:rPr>
         <w:t xml:space="preserve">ven that </w:t>
       </w:r>
       <w:r>
         <w:rPr>
-          <w:sz w:val="28"/>
           <w:szCs w:val="28"/>
         </w:rPr>
         <w:t xml:space="preserve">it </w:t>
       </w:r>
       <w:r>
         <w:rPr>
-          <w:sz w:val="28"/>
           <w:szCs w:val="28"/>
         </w:rPr>
         <w:t xml:space="preserve">is </w:t>
       </w:r>
       <w:r>
         <w:rPr>
-          <w:sz w:val="28"/>
           <w:szCs w:val="28"/>
         </w:rPr>
         <w:t xml:space="preserve">a densely populated urban area and </w:t>
       </w:r>
       <w:r>
         <w:rPr>
-          <w:sz w:val="28"/>
           <w:szCs w:val="28"/>
         </w:rPr>
         <w:t>there tends to be</w:t>
       </w:r>
       <w:r>
         <w:rPr>
-          <w:sz w:val="28"/>
           <w:szCs w:val="28"/>
         </w:rPr>
         <w:t xml:space="preserve"> a high</w:t>
       </w:r>
       <w:r>
         <w:rPr>
-          <w:sz w:val="28"/>
           <w:szCs w:val="28"/>
         </w:rPr>
         <w:t xml:space="preserve"> rape cases</w:t>
       </w:r>
       <w:r>
         <w:rPr>
-          <w:sz w:val="28"/>
           <w:szCs w:val="28"/>
         </w:rPr>
         <w:t xml:space="preserve"> There has of</w:t>
       </w:r>
       <w:r>
         <w:rPr>
-          <w:sz w:val="28"/>
           <w:szCs w:val="28"/>
         </w:rPr>
         <w:t xml:space="preserve"> a record of 24.5 per cent</w:t>
       </w:r>
       <w:r>
         <w:rPr>
-          <w:sz w:val="28"/>
           <w:szCs w:val="28"/>
         </w:rPr>
         <w:t xml:space="preserve"> of rape cases according to the Daily Nation</w:t>
       </w:r>
       <w:r>
         <w:rPr>
-          <w:sz w:val="28"/>
           <w:szCs w:val="28"/>
         </w:rPr>
         <w:t>.</w:t>
@@ -2495,7 +2224,6 @@
       <w:sdt>
         <w:sdtPr>
           <w:rPr>
-            <w:sz w:val="28"/>
             <w:szCs w:val="28"/>
           </w:rPr>
           <w:id w:val="159895614"/>
@@ -2505,21 +2233,18 @@
         <w:sdtContent>
           <w:r>
             <w:rPr>
-              <w:sz w:val="28"/>
               <w:szCs w:val="28"/>
             </w:rPr>
             <w:fldChar w:fldCharType="begin"/>
           </w:r>
           <w:r>
             <w:rPr>
-              <w:sz w:val="28"/>
               <w:szCs w:val="28"/>
             </w:rPr>
             <w:instrText xml:space="preserve"> CITATION Dai19 \l 2057 </w:instrText>
           </w:r>
           <w:r>
             <w:rPr>
-              <w:sz w:val="28"/>
               <w:szCs w:val="28"/>
             </w:rPr>
             <w:fldChar w:fldCharType="separate"/>
@@ -2527,14 +2252,12 @@
           <w:r>
             <w:rPr>
               <w:noProof/>
-              <w:sz w:val="28"/>
               <w:szCs w:val="28"/>
             </w:rPr>
             <w:t xml:space="preserve"> (Daily Nation, 2019)</w:t>
           </w:r>
           <w:r>
             <w:rPr>
-              <w:sz w:val="28"/>
               <w:szCs w:val="28"/>
             </w:rPr>
             <w:fldChar w:fldCharType="end"/>
@@ -2543,21 +2266,18 @@
       </w:sdt>
       <w:r>
         <w:rPr>
-          <w:sz w:val="28"/>
           <w:szCs w:val="28"/>
         </w:rPr>
         <w:t>.</w:t>
       </w:r>
       <w:r>
         <w:rPr>
-          <w:sz w:val="28"/>
           <w:szCs w:val="28"/>
         </w:rPr>
         <w:t xml:space="preserve"> With a </w:t>
       </w:r>
       <w:r>
         <w:rPr>
-          <w:sz w:val="28"/>
           <w:szCs w:val="28"/>
         </w:rPr>
         <w:t>population of 4,734,881</w:t>
@@ -2565,7 +2285,6 @@
       <w:sdt>
         <w:sdtPr>
           <w:rPr>
-            <w:sz w:val="28"/>
             <w:szCs w:val="28"/>
           </w:rPr>
           <w:id w:val="-1453625211"/>
@@ -2575,21 +2294,18 @@
         <w:sdtContent>
           <w:r>
             <w:rPr>
-              <w:sz w:val="28"/>
               <w:szCs w:val="28"/>
             </w:rPr>
             <w:fldChar w:fldCharType="begin"/>
           </w:r>
           <w:r>
             <w:rPr>
-              <w:sz w:val="28"/>
               <w:szCs w:val="28"/>
             </w:rPr>
             <w:instrText xml:space="preserve"> CITATION Wor \l 2057 </w:instrText>
           </w:r>
           <w:r>
             <w:rPr>
-              <w:sz w:val="28"/>
               <w:szCs w:val="28"/>
             </w:rPr>
             <w:fldChar w:fldCharType="separate"/>
@@ -2597,14 +2313,12 @@
           <w:r>
             <w:rPr>
               <w:noProof/>
-              <w:sz w:val="28"/>
               <w:szCs w:val="28"/>
             </w:rPr>
             <w:t xml:space="preserve"> (World Population Review, n.d.)</w:t>
           </w:r>
           <w:r>
             <w:rPr>
-              <w:sz w:val="28"/>
               <w:szCs w:val="28"/>
             </w:rPr>
             <w:fldChar w:fldCharType="end"/>
@@ -2613,21 +2327,18 @@
       </w:sdt>
       <w:r>
         <w:rPr>
-          <w:sz w:val="28"/>
           <w:szCs w:val="28"/>
         </w:rPr>
         <w:t xml:space="preserve">, The women understudy will be 15 years and above since as stated before, </w:t>
       </w:r>
       <w:r>
         <w:rPr>
-          <w:sz w:val="28"/>
           <w:szCs w:val="28"/>
         </w:rPr>
         <w:t>45% of women aged between 15 and 49 years have experienced either physical or sexual violence</w:t>
       </w:r>
       <w:r>
         <w:rPr>
-          <w:sz w:val="28"/>
           <w:szCs w:val="28"/>
         </w:rPr>
         <w:t xml:space="preserve"> and it would be easier for them to operate the system with ease.</w:t>
@@ -2636,34 +2347,29 @@
     <w:p>
       <w:pPr>
         <w:rPr>
-          <w:sz w:val="28"/>
-          <w:szCs w:val="28"/>
-        </w:rPr>
-      </w:pPr>
-      <w:r>
-        <w:rPr>
-          <w:sz w:val="28"/>
+          <w:szCs w:val="28"/>
+        </w:rPr>
+      </w:pPr>
+      <w:r>
+        <w:rPr>
           <w:szCs w:val="28"/>
         </w:rPr>
         <w:t>T</w:t>
       </w:r>
       <w:r>
         <w:rPr>
-          <w:sz w:val="28"/>
           <w:szCs w:val="28"/>
         </w:rPr>
         <w:t>here is a high rate of unemployment and also drug and substance abus</w:t>
       </w:r>
       <w:r>
         <w:rPr>
-          <w:sz w:val="28"/>
           <w:szCs w:val="28"/>
         </w:rPr>
         <w:t>e by the youth this also increases</w:t>
       </w:r>
       <w:r>
         <w:rPr>
-          <w:sz w:val="28"/>
           <w:szCs w:val="28"/>
         </w:rPr>
         <w:t xml:space="preserve"> the crime rate in the city.</w:t>
@@ -2672,48 +2378,41 @@
     <w:p>
       <w:pPr>
         <w:rPr>
-          <w:sz w:val="28"/>
-          <w:szCs w:val="28"/>
-        </w:rPr>
-      </w:pPr>
-      <w:r>
-        <w:rPr>
-          <w:sz w:val="28"/>
+          <w:szCs w:val="28"/>
+        </w:rPr>
+      </w:pPr>
+      <w:r>
+        <w:rPr>
           <w:szCs w:val="28"/>
         </w:rPr>
         <w:t xml:space="preserve">Limitations: </w:t>
       </w:r>
       <w:r>
         <w:rPr>
-          <w:sz w:val="28"/>
           <w:szCs w:val="28"/>
         </w:rPr>
         <w:t>The victims are hard to approach given that they</w:t>
       </w:r>
       <w:r>
         <w:rPr>
-          <w:sz w:val="28"/>
           <w:szCs w:val="28"/>
         </w:rPr>
         <w:t xml:space="preserve"> may be experiencing</w:t>
       </w:r>
       <w:r>
         <w:rPr>
-          <w:sz w:val="28"/>
           <w:szCs w:val="28"/>
         </w:rPr>
         <w:t xml:space="preserve"> stigmatisation, Post S Traumatic </w:t>
       </w:r>
       <w:r>
         <w:rPr>
-          <w:sz w:val="28"/>
           <w:szCs w:val="28"/>
         </w:rPr>
         <w:t xml:space="preserve">disorder, social isolation or depression so they may shy away from being because they feel ashamed or are fearful of what may be said about them. The researchers as well will have difficulties in obtaining sensitive information hence they need to </w:t>
       </w:r>
       <w:r>
         <w:rPr>
-          <w:sz w:val="28"/>
           <w:szCs w:val="28"/>
         </w:rPr>
         <w:t>be trained for such occurrences.</w:t>
@@ -2722,7 +2421,956 @@
     <w:p>
       <w:pPr>
         <w:rPr>
-          <w:sz w:val="28"/>
+          <w:szCs w:val="28"/>
+        </w:rPr>
+      </w:pPr>
+    </w:p>
+    <w:p>
+      <w:pPr>
+        <w:rPr>
+          <w:szCs w:val="28"/>
+        </w:rPr>
+      </w:pPr>
+    </w:p>
+    <w:p>
+      <w:pPr>
+        <w:jc w:val="left"/>
+        <w:rPr>
+          <w:szCs w:val="28"/>
+        </w:rPr>
+      </w:pPr>
+      <w:r>
+        <w:lastRenderedPageBreak/>
+        <w:t>Chapter 2: Literature Review</w:t>
+      </w:r>
+    </w:p>
+    <w:p>
+      <w:pPr>
+        <w:pStyle w:val="Heading2"/>
+      </w:pPr>
+    </w:p>
+    <w:p>
+      <w:pPr>
+        <w:pStyle w:val="Heading2"/>
+        <w:numPr>
+          <w:ilvl w:val="0"/>
+          <w:numId w:val="11"/>
+        </w:numPr>
+      </w:pPr>
+      <w:r>
+        <w:t>Introduction</w:t>
+      </w:r>
+    </w:p>
+    <w:p>
+      <w:pPr>
+        <w:pStyle w:val="Heading2"/>
+        <w:numPr>
+          <w:ilvl w:val="0"/>
+          <w:numId w:val="11"/>
+        </w:numPr>
+      </w:pPr>
+      <w:r>
+        <w:t>Challenges Facing</w:t>
+      </w:r>
+    </w:p>
+    <w:p>
+      <w:pPr>
+        <w:pStyle w:val="Heading2"/>
+        <w:numPr>
+          <w:ilvl w:val="0"/>
+          <w:numId w:val="11"/>
+        </w:numPr>
+      </w:pPr>
+      <w:r>
+        <w:t>Existing platf</w:t>
+      </w:r>
+      <w:r>
+        <w:t>orms</w:t>
+      </w:r>
+    </w:p>
+    <w:p>
+      <w:pPr>
+        <w:rPr>
+          <w:rFonts w:cs="Times New Roman"/>
+          <w:szCs w:val="28"/>
+        </w:rPr>
+      </w:pPr>
+      <w:r>
+        <w:rPr>
+          <w:rFonts w:cs="Times New Roman"/>
+          <w:szCs w:val="28"/>
+        </w:rPr>
+        <w:t>Athena</w:t>
+      </w:r>
+    </w:p>
+    <w:p>
+      <w:pPr>
+        <w:rPr>
+          <w:rFonts w:cs="Times New Roman"/>
+          <w:color w:val="2C2D30"/>
+          <w:szCs w:val="28"/>
+          <w:shd w:val="clear" w:color="auto" w:fill="FFFFFF"/>
+        </w:rPr>
+      </w:pPr>
+      <w:r>
+        <w:rPr>
+          <w:rFonts w:cs="Times New Roman"/>
+          <w:color w:val="2C2D30"/>
+          <w:szCs w:val="28"/>
+          <w:shd w:val="clear" w:color="auto" w:fill="FFFFFF"/>
+        </w:rPr>
+        <w:t xml:space="preserve">Athena is a black silicone pendant the size of a half-dollar and can be pinned to a purse, clothing, or even worn as a necklace. With a recessed button at the </w:t>
+      </w:r>
+      <w:proofErr w:type="spellStart"/>
+      <w:r>
+        <w:rPr>
+          <w:rFonts w:cs="Times New Roman"/>
+          <w:color w:val="2C2D30"/>
+          <w:szCs w:val="28"/>
+          <w:shd w:val="clear" w:color="auto" w:fill="FFFFFF"/>
+        </w:rPr>
+        <w:t>center</w:t>
+      </w:r>
+      <w:proofErr w:type="spellEnd"/>
+      <w:r>
+        <w:rPr>
+          <w:rFonts w:cs="Times New Roman"/>
+          <w:color w:val="2C2D30"/>
+          <w:szCs w:val="28"/>
+          <w:shd w:val="clear" w:color="auto" w:fill="FFFFFF"/>
+        </w:rPr>
+        <w:t xml:space="preserve"> of the device to prevent accidental alerts, users can hold it for three seconds to trigger a loud alarm that will immediately notify friends and family of their current location, or alternatively, press it three times in quick succession to send a silent alert if you’re suspicious of being targeted. </w:t>
+      </w:r>
+      <w:sdt>
+        <w:sdtPr>
+          <w:rPr>
+            <w:rFonts w:cs="Times New Roman"/>
+            <w:color w:val="2C2D30"/>
+            <w:szCs w:val="28"/>
+            <w:shd w:val="clear" w:color="auto" w:fill="FFFFFF"/>
+          </w:rPr>
+          <w:id w:val="804578736"/>
+          <w:citation/>
+        </w:sdtPr>
+        <w:sdtContent>
+          <w:r>
+            <w:rPr>
+              <w:rFonts w:cs="Times New Roman"/>
+              <w:color w:val="2C2D30"/>
+              <w:szCs w:val="28"/>
+              <w:shd w:val="clear" w:color="auto" w:fill="FFFFFF"/>
+            </w:rPr>
+            <w:fldChar w:fldCharType="begin"/>
+          </w:r>
+          <w:r>
+            <w:rPr>
+              <w:rFonts w:cs="Times New Roman"/>
+              <w:color w:val="2C2D30"/>
+              <w:szCs w:val="28"/>
+              <w:shd w:val="clear" w:color="auto" w:fill="FFFFFF"/>
+            </w:rPr>
+            <w:instrText xml:space="preserve"> CITATION 10B17 \l 2057 </w:instrText>
+          </w:r>
+          <w:r>
+            <w:rPr>
+              <w:rFonts w:cs="Times New Roman"/>
+              <w:color w:val="2C2D30"/>
+              <w:szCs w:val="28"/>
+              <w:shd w:val="clear" w:color="auto" w:fill="FFFFFF"/>
+            </w:rPr>
+            <w:fldChar w:fldCharType="separate"/>
+          </w:r>
+          <w:r>
+            <w:rPr>
+              <w:rFonts w:cs="Times New Roman"/>
+              <w:noProof/>
+              <w:color w:val="2C2D30"/>
+              <w:szCs w:val="28"/>
+              <w:shd w:val="clear" w:color="auto" w:fill="FFFFFF"/>
+            </w:rPr>
+            <w:t>( 10 Best Tech Devices to Prevent Rape, 2017)</w:t>
+          </w:r>
+          <w:r>
+            <w:rPr>
+              <w:rFonts w:cs="Times New Roman"/>
+              <w:color w:val="2C2D30"/>
+              <w:szCs w:val="28"/>
+              <w:shd w:val="clear" w:color="auto" w:fill="FFFFFF"/>
+            </w:rPr>
+            <w:fldChar w:fldCharType="end"/>
+          </w:r>
+        </w:sdtContent>
+      </w:sdt>
+    </w:p>
+    <w:p>
+      <w:pPr>
+        <w:rPr>
+          <w:rFonts w:cs="Times New Roman"/>
+          <w:szCs w:val="28"/>
+        </w:rPr>
+      </w:pPr>
+      <w:r>
+        <w:rPr>
+          <w:noProof/>
+          <w:lang w:val="en-US"/>
+        </w:rPr>
+        <w:drawing>
+          <wp:anchor distT="0" distB="0" distL="114300" distR="114300" simplePos="0" relativeHeight="251658240" behindDoc="0" locked="0" layoutInCell="1" allowOverlap="1" wp14:anchorId="428A826F" wp14:editId="4A1F8F95">
+            <wp:simplePos x="0" y="0"/>
+            <wp:positionH relativeFrom="column">
+              <wp:posOffset>0</wp:posOffset>
+            </wp:positionH>
+            <wp:positionV relativeFrom="paragraph">
+              <wp:posOffset>-3810</wp:posOffset>
+            </wp:positionV>
+            <wp:extent cx="4981575" cy="3314700"/>
+            <wp:effectExtent l="0" t="0" r="9525" b="0"/>
+            <wp:wrapTopAndBottom/>
+            <wp:docPr id="2" name="Picture 2"/>
+            <wp:cNvGraphicFramePr>
+              <a:graphicFrameLocks xmlns:a="http://schemas.openxmlformats.org/drawingml/2006/main" noChangeAspect="1"/>
+            </wp:cNvGraphicFramePr>
+            <a:graphic xmlns:a="http://schemas.openxmlformats.org/drawingml/2006/main">
+              <a:graphicData uri="http://schemas.openxmlformats.org/drawingml/2006/picture">
+                <pic:pic xmlns:pic="http://schemas.openxmlformats.org/drawingml/2006/picture">
+                  <pic:nvPicPr>
+                    <pic:cNvPr id="1" name=""/>
+                    <pic:cNvPicPr/>
+                  </pic:nvPicPr>
+                  <pic:blipFill>
+                    <a:blip r:embed="rId7">
+                      <a:extLst>
+                        <a:ext uri="{28A0092B-C50C-407E-A947-70E740481C1C}">
+                          <a14:useLocalDpi xmlns:a14="http://schemas.microsoft.com/office/drawing/2010/main" val="0"/>
+                        </a:ext>
+                      </a:extLst>
+                    </a:blip>
+                    <a:stretch>
+                      <a:fillRect/>
+                    </a:stretch>
+                  </pic:blipFill>
+                  <pic:spPr>
+                    <a:xfrm>
+                      <a:off x="0" y="0"/>
+                      <a:ext cx="4981575" cy="3314700"/>
+                    </a:xfrm>
+                    <a:prstGeom prst="rect">
+                      <a:avLst/>
+                    </a:prstGeom>
+                  </pic:spPr>
+                </pic:pic>
+              </a:graphicData>
+            </a:graphic>
+            <wp14:sizeRelH relativeFrom="page">
+              <wp14:pctWidth>0</wp14:pctWidth>
+            </wp14:sizeRelH>
+            <wp14:sizeRelV relativeFrom="page">
+              <wp14:pctHeight>0</wp14:pctHeight>
+            </wp14:sizeRelV>
+          </wp:anchor>
+        </w:drawing>
+      </w:r>
+    </w:p>
+    <w:p>
+      <w:pPr>
+        <w:rPr>
+          <w:shd w:val="clear" w:color="auto" w:fill="FFFFFF"/>
+        </w:rPr>
+      </w:pPr>
+      <w:r>
+        <w:rPr>
+          <w:shd w:val="clear" w:color="auto" w:fill="FFFFFF"/>
+        </w:rPr>
+        <w:t>Watch</w:t>
+      </w:r>
+      <w:r>
+        <w:rPr>
+          <w:shd w:val="clear" w:color="auto" w:fill="FFFFFF"/>
+        </w:rPr>
+        <w:t xml:space="preserve"> O</w:t>
+      </w:r>
+      <w:r>
+        <w:rPr>
+          <w:shd w:val="clear" w:color="auto" w:fill="FFFFFF"/>
+        </w:rPr>
+        <w:t>ver</w:t>
+      </w:r>
+      <w:r>
+        <w:rPr>
+          <w:shd w:val="clear" w:color="auto" w:fill="FFFFFF"/>
+        </w:rPr>
+        <w:t xml:space="preserve"> M</w:t>
+      </w:r>
+      <w:r>
+        <w:rPr>
+          <w:shd w:val="clear" w:color="auto" w:fill="FFFFFF"/>
+        </w:rPr>
+        <w:t>e</w:t>
+      </w:r>
+    </w:p>
+    <w:p>
+      <w:r>
+        <w:t>T</w:t>
+      </w:r>
+      <w:r>
+        <w:t xml:space="preserve">his is a free app available for Android and iOS, allowing the user to set a timer when traveling alone. When you’re in a situation where you don’t have time to make a call for help, just shake your phone and even if it’s locked the app turns on your phone’s alarm, video camera and sends an alert to your pre-set emergency contacts. The company that created it dubbed itself the “Waze of personal safety” stating, </w:t>
+      </w:r>
+      <w:r>
+        <w:lastRenderedPageBreak/>
+        <w:t>“instead of giving you traffic updates, it warns you when you’re about to enter a high-</w:t>
+      </w:r>
+      <w:hyperlink r:id="rId8" w:tooltip="Psychology Today looks at crime" w:history="1">
+        <w:r>
+          <w:rPr>
+            <w:rStyle w:val="Hyperlink"/>
+            <w:rFonts w:ascii="inherit" w:hAnsi="inherit" w:cs="Arial"/>
+            <w:color w:val="auto"/>
+            <w:sz w:val="27"/>
+            <w:szCs w:val="27"/>
+            <w:u w:val="none"/>
+          </w:rPr>
+          <w:t>crime</w:t>
+        </w:r>
+      </w:hyperlink>
+      <w:r>
+        <w:t> </w:t>
+      </w:r>
+      <w:r>
+        <w:t>zone.”</w:t>
+      </w:r>
+    </w:p>
+    <w:p>
+      <w:r>
+        <w:t>You can choose to add updates in the form of texts, pictures, or video, and if you do not tap the “I’m Safe” button before the timer runs out, friends and family are immediately given your location and any information you've uploaded. Because the app is activated based on inactivity, you’ll be taken care of even if you’re separated from your phone. </w:t>
+      </w:r>
+    </w:p>
+    <w:p>
+      <w:pPr>
+        <w:rPr>
+          <w:shd w:val="clear" w:color="auto" w:fill="FFFFFF"/>
+        </w:rPr>
+      </w:pPr>
+    </w:p>
+    <w:p>
+      <w:pPr>
+        <w:jc w:val="right"/>
+        <w:rPr>
+          <w:shd w:val="clear" w:color="auto" w:fill="FFFFFF"/>
+        </w:rPr>
+      </w:pPr>
+    </w:p>
+    <w:p>
+      <w:pPr>
+        <w:jc w:val="right"/>
+        <w:rPr>
+          <w:shd w:val="clear" w:color="auto" w:fill="FFFFFF"/>
+        </w:rPr>
+      </w:pPr>
+    </w:p>
+    <w:p>
+      <w:pPr>
+        <w:jc w:val="right"/>
+        <w:rPr>
+          <w:shd w:val="clear" w:color="auto" w:fill="FFFFFF"/>
+        </w:rPr>
+      </w:pPr>
+    </w:p>
+    <w:p>
+      <w:pPr>
+        <w:jc w:val="right"/>
+        <w:rPr>
+          <w:shd w:val="clear" w:color="auto" w:fill="FFFFFF"/>
+        </w:rPr>
+      </w:pPr>
+      <w:r>
+        <w:rPr>
+          <w:noProof/>
+          <w:lang w:val="en-US"/>
+        </w:rPr>
+        <mc:AlternateContent>
+          <mc:Choice Requires="wpg">
+            <w:drawing>
+              <wp:anchor distT="0" distB="0" distL="114300" distR="114300" simplePos="0" relativeHeight="251661312" behindDoc="0" locked="0" layoutInCell="1" allowOverlap="1" wp14:anchorId="3C0BD017" wp14:editId="37D431E7">
+                <wp:simplePos x="0" y="0"/>
+                <wp:positionH relativeFrom="column">
+                  <wp:posOffset>0</wp:posOffset>
+                </wp:positionH>
+                <wp:positionV relativeFrom="paragraph">
+                  <wp:posOffset>0</wp:posOffset>
+                </wp:positionV>
+                <wp:extent cx="5882640" cy="3324225"/>
+                <wp:effectExtent l="0" t="0" r="3810" b="9525"/>
+                <wp:wrapTopAndBottom/>
+                <wp:docPr id="5" name="Group 5"/>
+                <wp:cNvGraphicFramePr/>
+                <a:graphic xmlns:a="http://schemas.openxmlformats.org/drawingml/2006/main">
+                  <a:graphicData uri="http://schemas.microsoft.com/office/word/2010/wordprocessingGroup">
+                    <wpg:wgp>
+                      <wpg:cNvGrpSpPr/>
+                      <wpg:grpSpPr>
+                        <a:xfrm>
+                          <a:off x="0" y="0"/>
+                          <a:ext cx="5882640" cy="3324225"/>
+                          <a:chOff x="0" y="0"/>
+                          <a:chExt cx="5882640" cy="3324225"/>
+                        </a:xfrm>
+                      </wpg:grpSpPr>
+                      <pic:pic xmlns:pic="http://schemas.openxmlformats.org/drawingml/2006/picture">
+                        <pic:nvPicPr>
+                          <pic:cNvPr id="3" name="Picture 3"/>
+                          <pic:cNvPicPr>
+                            <a:picLocks noChangeAspect="1"/>
+                          </pic:cNvPicPr>
+                        </pic:nvPicPr>
+                        <pic:blipFill>
+                          <a:blip r:embed="rId9">
+                            <a:extLst>
+                              <a:ext uri="{28A0092B-C50C-407E-A947-70E740481C1C}">
+                                <a14:useLocalDpi xmlns:a14="http://schemas.microsoft.com/office/drawing/2010/main" val="0"/>
+                              </a:ext>
+                            </a:extLst>
+                          </a:blip>
+                          <a:stretch>
+                            <a:fillRect/>
+                          </a:stretch>
+                        </pic:blipFill>
+                        <pic:spPr>
+                          <a:xfrm>
+                            <a:off x="0" y="0"/>
+                            <a:ext cx="1828800" cy="3324225"/>
+                          </a:xfrm>
+                          <a:prstGeom prst="rect">
+                            <a:avLst/>
+                          </a:prstGeom>
+                        </pic:spPr>
+                      </pic:pic>
+                      <pic:pic xmlns:pic="http://schemas.openxmlformats.org/drawingml/2006/picture">
+                        <pic:nvPicPr>
+                          <pic:cNvPr id="4" name="Picture 4"/>
+                          <pic:cNvPicPr>
+                            <a:picLocks noChangeAspect="1"/>
+                          </pic:cNvPicPr>
+                        </pic:nvPicPr>
+                        <pic:blipFill>
+                          <a:blip r:embed="rId10">
+                            <a:extLst>
+                              <a:ext uri="{28A0092B-C50C-407E-A947-70E740481C1C}">
+                                <a14:useLocalDpi xmlns:a14="http://schemas.microsoft.com/office/drawing/2010/main" val="0"/>
+                              </a:ext>
+                            </a:extLst>
+                          </a:blip>
+                          <a:stretch>
+                            <a:fillRect/>
+                          </a:stretch>
+                        </pic:blipFill>
+                        <pic:spPr>
+                          <a:xfrm>
+                            <a:off x="3916680" y="0"/>
+                            <a:ext cx="1965960" cy="3294380"/>
+                          </a:xfrm>
+                          <a:prstGeom prst="rect">
+                            <a:avLst/>
+                          </a:prstGeom>
+                        </pic:spPr>
+                      </pic:pic>
+                    </wpg:wgp>
+                  </a:graphicData>
+                </a:graphic>
+              </wp:anchor>
+            </w:drawing>
+          </mc:Choice>
+          <mc:Fallback>
+            <w:pict>
+              <v:group w14:anchorId="102491BA" id="Group 5" o:spid="_x0000_s1026" style="position:absolute;margin-left:0;margin-top:0;width:463.2pt;height:261.75pt;z-index:251661312" coordsize="58826,33242" o:gfxdata="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">
+                <v:shapetype id="_x0000_t75" coordsize="21600,21600" o:spt="75" o:preferrelative="t" path="m@4@5l@4@11@9@11@9@5xe" filled="f" stroked="f">
+                  <v:stroke joinstyle="miter"/>
+                  <v:formulas>
+                    <v:f eqn="if lineDrawn pixelLineWidth 0"/>
+                    <v:f eqn="sum @0 1 0"/>
+                    <v:f eqn="sum 0 0 @1"/>
+                    <v:f eqn="prod @2 1 2"/>
+                    <v:f eqn="prod @3 21600 pixelWidth"/>
+                    <v:f eqn="prod @3 21600 pixelHeight"/>
+                    <v:f eqn="sum @0 0 1"/>
+                    <v:f eqn="prod @6 1 2"/>
+                    <v:f eqn="prod @7 21600 pixelWidth"/>
+                    <v:f eqn="sum @8 21600 0"/>
+                    <v:f eqn="prod @7 21600 pixelHeight"/>
+                    <v:f eqn="sum @10 21600 0"/>
+                  </v:formulas>
+                  <v:path o:extrusionok="f" gradientshapeok="t" o:connecttype="rect"/>
+                  <o:lock v:ext="edit" aspectratio="t"/>
+                </v:shapetype>
+                <v:shape id="Picture 3" o:spid="_x0000_s1027" type="#_x0000_t75" style="position:absolute;width:18288;height:33242;visibility:visible;mso-wrap-style:square" o:gfxdata="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">
+                  <v:imagedata r:id="rId11" o:title=""/>
+                  <v:path arrowok="t"/>
+                </v:shape>
+                <v:shape id="Picture 4" o:spid="_x0000_s1028" type="#_x0000_t75" style="position:absolute;left:39166;width:19660;height:32943;visibility:visible;mso-wrap-style:square" o:gfxdata="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">
+                  <v:imagedata r:id="rId12" o:title=""/>
+                  <v:path arrowok="t"/>
+                </v:shape>
+                <w10:wrap type="topAndBottom"/>
+              </v:group>
+            </w:pict>
+          </mc:Fallback>
+        </mc:AlternateContent>
+      </w:r>
+    </w:p>
+    <w:p>
+      <w:pPr>
+        <w:rPr>
+          <w:rFonts w:cs="Times New Roman"/>
+          <w:szCs w:val="28"/>
+        </w:rPr>
+      </w:pPr>
+      <w:proofErr w:type="spellStart"/>
+      <w:r>
+        <w:rPr>
+          <w:rFonts w:cs="Times New Roman"/>
+          <w:szCs w:val="28"/>
+        </w:rPr>
+        <w:t>Stilleto</w:t>
+      </w:r>
+      <w:proofErr w:type="spellEnd"/>
+    </w:p>
+    <w:p>
+      <w:pPr>
+        <w:rPr>
+          <w:shd w:val="clear" w:color="auto" w:fill="FFFFFF"/>
+        </w:rPr>
+      </w:pPr>
+      <w:r>
+        <w:rPr>
+          <w:shd w:val="clear" w:color="auto" w:fill="FFFFFF"/>
+        </w:rPr>
+        <w:t xml:space="preserve">One functionality that sets Stiletto apart from other wearable </w:t>
+      </w:r>
+      <w:proofErr w:type="spellStart"/>
+      <w:r>
+        <w:rPr>
+          <w:shd w:val="clear" w:color="auto" w:fill="FFFFFF"/>
+        </w:rPr>
+        <w:t>jewelry</w:t>
+      </w:r>
+      <w:proofErr w:type="spellEnd"/>
+      <w:r>
+        <w:rPr>
+          <w:shd w:val="clear" w:color="auto" w:fill="FFFFFF"/>
+        </w:rPr>
+        <w:t xml:space="preserve"> or app, other than its stylish look, is the ability to place 911 calls on your behalf. Less than an inch on all sides, it can be worn as a pendant on necklaces or bracelets, and with a single press, dials an emergency contact, or the police. If you’re unable to speak for </w:t>
+      </w:r>
+      <w:r>
+        <w:rPr>
+          <w:shd w:val="clear" w:color="auto" w:fill="FFFFFF"/>
+        </w:rPr>
+        <w:lastRenderedPageBreak/>
+        <w:t>yourself, the automated voice assistant takes care of that for you. If the situation de-escalates, with a second press, you can confirm your safety.  </w:t>
+      </w:r>
+      <w:sdt>
+        <w:sdtPr>
+          <w:rPr>
+            <w:shd w:val="clear" w:color="auto" w:fill="FFFFFF"/>
+          </w:rPr>
+          <w:id w:val="281937409"/>
+          <w:citation/>
+        </w:sdtPr>
+        <w:sdtContent>
+          <w:r>
+            <w:rPr>
+              <w:shd w:val="clear" w:color="auto" w:fill="FFFFFF"/>
+            </w:rPr>
+            <w:fldChar w:fldCharType="begin"/>
+          </w:r>
+          <w:r>
+            <w:rPr>
+              <w:shd w:val="clear" w:color="auto" w:fill="FFFFFF"/>
+            </w:rPr>
+            <w:instrText xml:space="preserve"> CITATION TEC16 \l 2057 </w:instrText>
+          </w:r>
+          <w:r>
+            <w:rPr>
+              <w:shd w:val="clear" w:color="auto" w:fill="FFFFFF"/>
+            </w:rPr>
+            <w:fldChar w:fldCharType="separate"/>
+          </w:r>
+          <w:r>
+            <w:rPr>
+              <w:noProof/>
+              <w:shd w:val="clear" w:color="auto" w:fill="FFFFFF"/>
+            </w:rPr>
+            <w:t>(TECHFASTER, 2016)</w:t>
+          </w:r>
+          <w:r>
+            <w:rPr>
+              <w:shd w:val="clear" w:color="auto" w:fill="FFFFFF"/>
+            </w:rPr>
+            <w:fldChar w:fldCharType="end"/>
+          </w:r>
+        </w:sdtContent>
+      </w:sdt>
+    </w:p>
+    <w:p>
+      <w:pPr>
+        <w:rPr>
+          <w:rFonts w:cs="Times New Roman"/>
+          <w:szCs w:val="28"/>
+        </w:rPr>
+      </w:pPr>
+    </w:p>
+    <w:p>
+      <w:pPr>
+        <w:rPr>
+          <w:rFonts w:cs="Times New Roman"/>
+          <w:szCs w:val="28"/>
+        </w:rPr>
+      </w:pPr>
+      <w:r>
+        <w:rPr>
+          <w:noProof/>
+          <w:lang w:val="en-US"/>
+        </w:rPr>
+        <w:drawing>
+          <wp:anchor distT="0" distB="0" distL="114300" distR="114300" simplePos="0" relativeHeight="251662336" behindDoc="0" locked="0" layoutInCell="1" allowOverlap="1" wp14:anchorId="41D391C1" wp14:editId="628B3E89">
+            <wp:simplePos x="0" y="0"/>
+            <wp:positionH relativeFrom="column">
+              <wp:posOffset>0</wp:posOffset>
+            </wp:positionH>
+            <wp:positionV relativeFrom="paragraph">
+              <wp:posOffset>-3810</wp:posOffset>
+            </wp:positionV>
+            <wp:extent cx="2979420" cy="2952750"/>
+            <wp:effectExtent l="0" t="0" r="0" b="0"/>
+            <wp:wrapTopAndBottom/>
+            <wp:docPr id="7" name="Picture 7"/>
+            <wp:cNvGraphicFramePr>
+              <a:graphicFrameLocks xmlns:a="http://schemas.openxmlformats.org/drawingml/2006/main" noChangeAspect="1"/>
+            </wp:cNvGraphicFramePr>
+            <a:graphic xmlns:a="http://schemas.openxmlformats.org/drawingml/2006/main">
+              <a:graphicData uri="http://schemas.openxmlformats.org/drawingml/2006/picture">
+                <pic:pic xmlns:pic="http://schemas.openxmlformats.org/drawingml/2006/picture">
+                  <pic:nvPicPr>
+                    <pic:cNvPr id="1" name=""/>
+                    <pic:cNvPicPr/>
+                  </pic:nvPicPr>
+                  <pic:blipFill>
+                    <a:blip r:embed="rId13">
+                      <a:extLst>
+                        <a:ext uri="{28A0092B-C50C-407E-A947-70E740481C1C}">
+                          <a14:useLocalDpi xmlns:a14="http://schemas.microsoft.com/office/drawing/2010/main" val="0"/>
+                        </a:ext>
+                      </a:extLst>
+                    </a:blip>
+                    <a:stretch>
+                      <a:fillRect/>
+                    </a:stretch>
+                  </pic:blipFill>
+                  <pic:spPr>
+                    <a:xfrm>
+                      <a:off x="0" y="0"/>
+                      <a:ext cx="2979420" cy="2952750"/>
+                    </a:xfrm>
+                    <a:prstGeom prst="rect">
+                      <a:avLst/>
+                    </a:prstGeom>
+                  </pic:spPr>
+                </pic:pic>
+              </a:graphicData>
+            </a:graphic>
+            <wp14:sizeRelH relativeFrom="page">
+              <wp14:pctWidth>0</wp14:pctWidth>
+            </wp14:sizeRelH>
+            <wp14:sizeRelV relativeFrom="page">
+              <wp14:pctHeight>0</wp14:pctHeight>
+            </wp14:sizeRelV>
+          </wp:anchor>
+        </w:drawing>
+      </w:r>
+    </w:p>
+    <w:p>
+      <w:r>
+        <w:t>React Mobile app</w:t>
+      </w:r>
+    </w:p>
+    <w:p>
+      <w:pPr>
+        <w:rPr>
+          <w:shd w:val="clear" w:color="auto" w:fill="FFFFFF"/>
+        </w:rPr>
+      </w:pPr>
+      <w:r>
+        <w:rPr>
+          <w:shd w:val="clear" w:color="auto" w:fill="FFFFFF"/>
+        </w:rPr>
+        <w:t>R</w:t>
+      </w:r>
+      <w:r>
+        <w:rPr>
+          <w:shd w:val="clear" w:color="auto" w:fill="FFFFFF"/>
+        </w:rPr>
+        <w:t>eact Mobile offers both a free safety app and a panic button device that can be attached to clothing, car keys, wallets, or carried in hand. Once activated, a React Mobile dispatcher immediately provides emergency contacts with your profile information and GPS location. Called “the world’s smallest personal panic button” React Mobile also offers group packages, perfect for organizations and community groups loo</w:t>
+      </w:r>
+      <w:r>
+        <w:rPr>
+          <w:shd w:val="clear" w:color="auto" w:fill="FFFFFF"/>
+        </w:rPr>
+        <w:t>king to stay protected together.</w:t>
+      </w:r>
+    </w:p>
+    <w:p>
+      <w:pPr>
+        <w:pStyle w:val="Heading2"/>
+      </w:pPr>
+      <w:r>
+        <w:rPr>
+          <w:noProof/>
+          <w:lang w:val="en-US"/>
+        </w:rPr>
+        <w:lastRenderedPageBreak/>
+        <w:drawing>
+          <wp:anchor distT="0" distB="0" distL="114300" distR="114300" simplePos="0" relativeHeight="251666432" behindDoc="0" locked="0" layoutInCell="1" allowOverlap="1" wp14:anchorId="040F3FB1" wp14:editId="1EF8D117">
+            <wp:simplePos x="0" y="0"/>
+            <wp:positionH relativeFrom="page">
+              <wp:posOffset>5105400</wp:posOffset>
+            </wp:positionH>
+            <wp:positionV relativeFrom="paragraph">
+              <wp:posOffset>0</wp:posOffset>
+            </wp:positionV>
+            <wp:extent cx="2280285" cy="3710940"/>
+            <wp:effectExtent l="0" t="0" r="5715" b="3810"/>
+            <wp:wrapTopAndBottom/>
+            <wp:docPr id="10" name="Picture 10"/>
+            <wp:cNvGraphicFramePr>
+              <a:graphicFrameLocks xmlns:a="http://schemas.openxmlformats.org/drawingml/2006/main" noChangeAspect="1"/>
+            </wp:cNvGraphicFramePr>
+            <a:graphic xmlns:a="http://schemas.openxmlformats.org/drawingml/2006/main">
+              <a:graphicData uri="http://schemas.openxmlformats.org/drawingml/2006/picture">
+                <pic:pic xmlns:pic="http://schemas.openxmlformats.org/drawingml/2006/picture">
+                  <pic:nvPicPr>
+                    <pic:cNvPr id="1" name=""/>
+                    <pic:cNvPicPr/>
+                  </pic:nvPicPr>
+                  <pic:blipFill>
+                    <a:blip r:embed="rId14">
+                      <a:extLst>
+                        <a:ext uri="{28A0092B-C50C-407E-A947-70E740481C1C}">
+                          <a14:useLocalDpi xmlns:a14="http://schemas.microsoft.com/office/drawing/2010/main" val="0"/>
+                        </a:ext>
+                      </a:extLst>
+                    </a:blip>
+                    <a:stretch>
+                      <a:fillRect/>
+                    </a:stretch>
+                  </pic:blipFill>
+                  <pic:spPr>
+                    <a:xfrm>
+                      <a:off x="0" y="0"/>
+                      <a:ext cx="2280285" cy="3710940"/>
+                    </a:xfrm>
+                    <a:prstGeom prst="rect">
+                      <a:avLst/>
+                    </a:prstGeom>
+                  </pic:spPr>
+                </pic:pic>
+              </a:graphicData>
+            </a:graphic>
+            <wp14:sizeRelH relativeFrom="page">
+              <wp14:pctWidth>0</wp14:pctWidth>
+            </wp14:sizeRelH>
+            <wp14:sizeRelV relativeFrom="page">
+              <wp14:pctHeight>0</wp14:pctHeight>
+            </wp14:sizeRelV>
+          </wp:anchor>
+        </w:drawing>
+      </w:r>
+      <w:r>
+        <w:rPr>
+          <w:noProof/>
+          <w:lang w:val="en-US"/>
+        </w:rPr>
+        <w:drawing>
+          <wp:anchor distT="0" distB="0" distL="114300" distR="114300" simplePos="0" relativeHeight="251671552" behindDoc="0" locked="0" layoutInCell="1" allowOverlap="1" wp14:anchorId="2B269DE0" wp14:editId="49F1B275">
+            <wp:simplePos x="0" y="0"/>
+            <wp:positionH relativeFrom="margin">
+              <wp:posOffset>0</wp:posOffset>
+            </wp:positionH>
+            <wp:positionV relativeFrom="page">
+              <wp:posOffset>914400</wp:posOffset>
+            </wp:positionV>
+            <wp:extent cx="2217420" cy="3756660"/>
+            <wp:effectExtent l="0" t="0" r="0" b="0"/>
+            <wp:wrapTopAndBottom/>
+            <wp:docPr id="15" name="Picture 15"/>
+            <wp:cNvGraphicFramePr>
+              <a:graphicFrameLocks xmlns:a="http://schemas.openxmlformats.org/drawingml/2006/main" noChangeAspect="1"/>
+            </wp:cNvGraphicFramePr>
+            <a:graphic xmlns:a="http://schemas.openxmlformats.org/drawingml/2006/main">
+              <a:graphicData uri="http://schemas.openxmlformats.org/drawingml/2006/picture">
+                <pic:pic xmlns:pic="http://schemas.openxmlformats.org/drawingml/2006/picture">
+                  <pic:nvPicPr>
+                    <pic:cNvPr id="1" name=""/>
+                    <pic:cNvPicPr/>
+                  </pic:nvPicPr>
+                  <pic:blipFill>
+                    <a:blip r:embed="rId15">
+                      <a:extLst>
+                        <a:ext uri="{28A0092B-C50C-407E-A947-70E740481C1C}">
+                          <a14:useLocalDpi xmlns:a14="http://schemas.microsoft.com/office/drawing/2010/main" val="0"/>
+                        </a:ext>
+                      </a:extLst>
+                    </a:blip>
+                    <a:stretch>
+                      <a:fillRect/>
+                    </a:stretch>
+                  </pic:blipFill>
+                  <pic:spPr>
+                    <a:xfrm>
+                      <a:off x="0" y="0"/>
+                      <a:ext cx="2217420" cy="3756660"/>
+                    </a:xfrm>
+                    <a:prstGeom prst="rect">
+                      <a:avLst/>
+                    </a:prstGeom>
+                  </pic:spPr>
+                </pic:pic>
+              </a:graphicData>
+            </a:graphic>
+            <wp14:sizeRelH relativeFrom="page">
+              <wp14:pctWidth>0</wp14:pctWidth>
+            </wp14:sizeRelH>
+            <wp14:sizeRelV relativeFrom="page">
+              <wp14:pctHeight>0</wp14:pctHeight>
+            </wp14:sizeRelV>
+          </wp:anchor>
+        </w:drawing>
+      </w:r>
+    </w:p>
+    <w:p/>
+    <w:p>
+      <w:pPr>
+        <w:rPr>
+          <w:shd w:val="clear" w:color="auto" w:fill="FFFFFF"/>
+        </w:rPr>
+      </w:pPr>
+    </w:p>
+    <w:p>
+      <w:r>
+        <w:t>WANGUKANJA FOUNDATION</w:t>
+      </w:r>
+    </w:p>
+    <w:p>
+      <w:sdt>
+        <w:sdtPr>
+          <w:id w:val="-1007825206"/>
+          <w:citation/>
+        </w:sdtPr>
+        <w:sdtContent>
+          <w:r>
+            <w:fldChar w:fldCharType="begin"/>
+          </w:r>
+          <w:r>
+            <w:instrText xml:space="preserve"> CITATION Wan16 \l 2057 </w:instrText>
+          </w:r>
+          <w:r>
+            <w:fldChar w:fldCharType="separate"/>
+          </w:r>
+          <w:r>
+            <w:rPr>
+              <w:noProof/>
+            </w:rPr>
+            <w:t>(Wangu Kanja Foundation, 2016)</w:t>
+          </w:r>
+          <w:r>
+            <w:fldChar w:fldCharType="end"/>
+          </w:r>
+        </w:sdtContent>
+      </w:sdt>
+      <w:bookmarkStart w:id="0" w:name="_GoBack"/>
+      <w:bookmarkEnd w:id="0"/>
+    </w:p>
+    <w:p>
+      <w:r>
+        <w:rPr>
+          <w:noProof/>
+          <w:lang w:val="en-US"/>
+        </w:rPr>
+        <w:lastRenderedPageBreak/>
+        <w:drawing>
+          <wp:inline distT="0" distB="0" distL="0" distR="0" wp14:anchorId="54D517C2" wp14:editId="0DFD40CD">
+            <wp:extent cx="5943600" cy="4121785"/>
+            <wp:effectExtent l="0" t="0" r="0" b="0"/>
+            <wp:docPr id="18" name="Picture 18"/>
+            <wp:cNvGraphicFramePr>
+              <a:graphicFrameLocks xmlns:a="http://schemas.openxmlformats.org/drawingml/2006/main" noChangeAspect="1"/>
+            </wp:cNvGraphicFramePr>
+            <a:graphic xmlns:a="http://schemas.openxmlformats.org/drawingml/2006/main">
+              <a:graphicData uri="http://schemas.openxmlformats.org/drawingml/2006/picture">
+                <pic:pic xmlns:pic="http://schemas.openxmlformats.org/drawingml/2006/picture">
+                  <pic:nvPicPr>
+                    <pic:cNvPr id="1" name=""/>
+                    <pic:cNvPicPr/>
+                  </pic:nvPicPr>
+                  <pic:blipFill>
+                    <a:blip r:embed="rId16">
+                      <a:extLst>
+                        <a:ext uri="{28A0092B-C50C-407E-A947-70E740481C1C}">
+                          <a14:useLocalDpi xmlns:a14="http://schemas.microsoft.com/office/drawing/2010/main" val="0"/>
+                        </a:ext>
+                      </a:extLst>
+                    </a:blip>
+                    <a:stretch>
+                      <a:fillRect/>
+                    </a:stretch>
+                  </pic:blipFill>
+                  <pic:spPr>
+                    <a:xfrm>
+                      <a:off x="0" y="0"/>
+                      <a:ext cx="5943600" cy="4121785"/>
+                    </a:xfrm>
+                    <a:prstGeom prst="rect">
+                      <a:avLst/>
+                    </a:prstGeom>
+                  </pic:spPr>
+                </pic:pic>
+              </a:graphicData>
+            </a:graphic>
+          </wp:inline>
+        </w:drawing>
+      </w:r>
+    </w:p>
+    <w:p/>
+    <w:p>
+      <w:pPr>
+        <w:pStyle w:val="Heading2"/>
+        <w:numPr>
+          <w:ilvl w:val="0"/>
+          <w:numId w:val="11"/>
+        </w:numPr>
+      </w:pPr>
+      <w:r>
+        <w:t>Gaps in the existing systems</w:t>
+      </w:r>
+    </w:p>
+    <w:p>
+      <w:pPr>
+        <w:pStyle w:val="Heading2"/>
+      </w:pPr>
+    </w:p>
+    <w:p>
+      <w:pPr>
+        <w:pStyle w:val="Heading2"/>
+      </w:pPr>
+    </w:p>
+    <w:p>
+      <w:pPr>
+        <w:pStyle w:val="Heading1"/>
+      </w:pPr>
+      <w:r>
+        <w:br w:type="page"/>
+      </w:r>
+    </w:p>
+    <w:p>
+      <w:pPr>
+        <w:rPr>
           <w:szCs w:val="28"/>
         </w:rPr>
       </w:pPr>
@@ -2732,7 +3380,7 @@
         <w:rPr>
           <w:rFonts w:eastAsiaTheme="minorHAnsi" w:cstheme="minorBidi"/>
           <w:b w:val="0"/>
-          <w:sz w:val="28"/>
+          <w:sz w:val="24"/>
           <w:szCs w:val="28"/>
         </w:rPr>
         <w:id w:val="1453585258"/>
@@ -2741,19 +3389,21 @@
           <w:docPartUnique/>
         </w:docPartObj>
       </w:sdtPr>
-      <w:sdtEndPr/>
+      <w:sdtEndPr>
+        <w:rPr>
+          <w:sz w:val="28"/>
+        </w:rPr>
+      </w:sdtEndPr>
       <w:sdtContent>
         <w:p>
           <w:pPr>
             <w:pStyle w:val="Heading1"/>
             <w:rPr>
-              <w:sz w:val="28"/>
               <w:szCs w:val="28"/>
             </w:rPr>
           </w:pPr>
           <w:r>
             <w:rPr>
-              <w:sz w:val="28"/>
               <w:szCs w:val="28"/>
             </w:rPr>
             <w:t>References</w:t>
@@ -2762,7 +3412,6 @@
         <w:sdt>
           <w:sdtPr>
             <w:rPr>
-              <w:sz w:val="28"/>
               <w:szCs w:val="28"/>
             </w:rPr>
             <w:id w:val="-573587230"/>
@@ -2776,27 +3425,23 @@
                 <w:ind w:left="720" w:hanging="720"/>
                 <w:rPr>
                   <w:noProof/>
-                  <w:sz w:val="28"/>
                   <w:szCs w:val="28"/>
                 </w:rPr>
               </w:pPr>
               <w:r>
                 <w:rPr>
-                  <w:sz w:val="28"/>
                   <w:szCs w:val="28"/>
                 </w:rPr>
                 <w:fldChar w:fldCharType="begin"/>
               </w:r>
               <w:r>
                 <w:rPr>
-                  <w:sz w:val="28"/>
                   <w:szCs w:val="28"/>
                 </w:rPr>
                 <w:instrText xml:space="preserve"> BIBLIOGRAPHY </w:instrText>
               </w:r>
               <w:r>
                 <w:rPr>
-                  <w:sz w:val="28"/>
                   <w:szCs w:val="28"/>
                 </w:rPr>
                 <w:fldChar w:fldCharType="separate"/>
@@ -2804,7 +3449,6 @@
               <w:r>
                 <w:rPr>
                   <w:noProof/>
-                  <w:sz w:val="28"/>
                   <w:szCs w:val="28"/>
                 </w:rPr>
                 <w:t>(n.d.). Retrieved from World Population Review: https://worldpopulationreview.com/world-cities/nairobi-population/</w:t>
@@ -2816,14 +3460,12 @@
                 <w:ind w:left="720" w:hanging="720"/>
                 <w:rPr>
                   <w:noProof/>
-                  <w:sz w:val="28"/>
                   <w:szCs w:val="28"/>
                 </w:rPr>
               </w:pPr>
               <w:r>
                 <w:rPr>
                   <w:noProof/>
-                  <w:sz w:val="28"/>
                   <w:szCs w:val="28"/>
                 </w:rPr>
                 <w:t xml:space="preserve">Minnesota Advocates for Human Rights. (2003). </w:t>
@@ -2833,7 +3475,6 @@
                   <w:i/>
                   <w:iCs/>
                   <w:noProof/>
-                  <w:sz w:val="28"/>
                   <w:szCs w:val="28"/>
                 </w:rPr>
                 <w:t>What Is Gender-Based Violence?</w:t>
@@ -2841,7 +3482,6 @@
               <w:r>
                 <w:rPr>
                   <w:noProof/>
-                  <w:sz w:val="28"/>
                   <w:szCs w:val="28"/>
                 </w:rPr>
                 <w:t xml:space="preserve"> Retrieved from Stop Violence against women: http://www.stopvaw.org</w:t>
@@ -2853,14 +3493,12 @@
                 <w:ind w:left="720" w:hanging="720"/>
                 <w:rPr>
                   <w:noProof/>
-                  <w:sz w:val="28"/>
                   <w:szCs w:val="28"/>
                 </w:rPr>
               </w:pPr>
               <w:r>
                 <w:rPr>
                   <w:noProof/>
-                  <w:sz w:val="28"/>
                   <w:szCs w:val="28"/>
                 </w:rPr>
                 <w:t xml:space="preserve">© National Sexual Violence Resource Cente. (2010). </w:t>
@@ -2870,7 +3508,6 @@
                   <w:i/>
                   <w:iCs/>
                   <w:noProof/>
-                  <w:sz w:val="28"/>
                   <w:szCs w:val="28"/>
                 </w:rPr>
                 <w:t>The Impact of Sexual Violence.</w:t>
@@ -2878,7 +3515,6 @@
               <w:r>
                 <w:rPr>
                   <w:noProof/>
-                  <w:sz w:val="28"/>
                   <w:szCs w:val="28"/>
                 </w:rPr>
                 <w:t xml:space="preserve"> Retrieved from www.nsvrc.org</w:t>
@@ -2890,14 +3526,12 @@
                 <w:ind w:left="720" w:hanging="720"/>
                 <w:rPr>
                   <w:noProof/>
-                  <w:sz w:val="28"/>
                   <w:szCs w:val="28"/>
                 </w:rPr>
               </w:pPr>
               <w:r>
                 <w:rPr>
                   <w:noProof/>
-                  <w:sz w:val="28"/>
                   <w:szCs w:val="28"/>
                 </w:rPr>
                 <w:t xml:space="preserve">Bigio, J., &amp; Vogelstein, R. (2017). </w:t>
@@ -2907,7 +3541,6 @@
                   <w:i/>
                   <w:iCs/>
                   <w:noProof/>
-                  <w:sz w:val="28"/>
                   <w:szCs w:val="28"/>
                 </w:rPr>
                 <w:t>Countering Sexual Violence in Conflict.</w:t>
@@ -2915,7 +3548,6 @@
               <w:r>
                 <w:rPr>
                   <w:noProof/>
-                  <w:sz w:val="28"/>
                   <w:szCs w:val="28"/>
                 </w:rPr>
                 <w:t xml:space="preserve"> Council on Foreign Relations.</w:t>
@@ -2927,14 +3559,12 @@
                 <w:ind w:left="720" w:hanging="720"/>
                 <w:rPr>
                   <w:noProof/>
-                  <w:sz w:val="28"/>
                   <w:szCs w:val="28"/>
                 </w:rPr>
               </w:pPr>
               <w:r>
                 <w:rPr>
                   <w:noProof/>
-                  <w:sz w:val="28"/>
                   <w:szCs w:val="28"/>
                 </w:rPr>
                 <w:t xml:space="preserve">Centre, N. C. (2014). </w:t>
@@ -2944,7 +3574,6 @@
                   <w:i/>
                   <w:iCs/>
                   <w:noProof/>
-                  <w:sz w:val="28"/>
                   <w:szCs w:val="28"/>
                 </w:rPr>
                 <w:t>GENDER BASED VIOLENCE IN KENYA.</w:t>
@@ -2952,7 +3581,6 @@
               <w:r>
                 <w:rPr>
                   <w:noProof/>
-                  <w:sz w:val="28"/>
                   <w:szCs w:val="28"/>
                 </w:rPr>
                 <w:t xml:space="preserve"> Nairobi.</w:t>
@@ -2964,7 +3592,6 @@
                 <w:ind w:left="720" w:hanging="720"/>
                 <w:rPr>
                   <w:noProof/>
-                  <w:sz w:val="28"/>
                   <w:szCs w:val="28"/>
                 </w:rPr>
               </w:pPr>
@@ -2973,7 +3600,6 @@
                   <w:i/>
                   <w:iCs/>
                   <w:noProof/>
-                  <w:sz w:val="28"/>
                   <w:szCs w:val="28"/>
                 </w:rPr>
                 <w:t>Daily Nation</w:t>
@@ -2981,7 +3607,6 @@
               <w:r>
                 <w:rPr>
                   <w:noProof/>
-                  <w:sz w:val="28"/>
                   <w:szCs w:val="28"/>
                 </w:rPr>
                 <w:t>. (2019, December Monday). Retrieved from https://www.nation.co.ke/news/Kilifi-leads-in-Kenya-incidence-of-rape/1056-5369726-28pfhfz/index.html</w:t>
@@ -2993,14 +3618,12 @@
                 <w:ind w:left="720" w:hanging="720"/>
                 <w:rPr>
                   <w:noProof/>
-                  <w:sz w:val="28"/>
                   <w:szCs w:val="28"/>
                 </w:rPr>
               </w:pPr>
               <w:r>
                 <w:rPr>
                   <w:noProof/>
-                  <w:sz w:val="28"/>
                   <w:szCs w:val="28"/>
                 </w:rPr>
                 <w:t>Jordan, C. E., Campbell, R., &amp; Follingstad, D. (2010, july). Violence and Women’s Mental Health: The Impact of Physical, Sexual, and Psychological Aggression. pp. 607–628.</w:t>
@@ -3012,14 +3635,12 @@
                 <w:ind w:left="720" w:hanging="720"/>
                 <w:rPr>
                   <w:noProof/>
-                  <w:sz w:val="28"/>
                   <w:szCs w:val="28"/>
                 </w:rPr>
               </w:pPr>
               <w:r>
                 <w:rPr>
                   <w:noProof/>
-                  <w:sz w:val="28"/>
                   <w:szCs w:val="28"/>
                 </w:rPr>
                 <w:t xml:space="preserve">Justice and Gender-Based Violence. (2013). In </w:t>
@@ -3029,7 +3650,6 @@
                   <w:i/>
                   <w:iCs/>
                   <w:noProof/>
-                  <w:sz w:val="28"/>
                   <w:szCs w:val="28"/>
                 </w:rPr>
                 <w:t>Revue Internationale de Philosophie, Vol. 67, No. 265 (3), PHILOSOPHY AND VIOLENCE</w:t>
@@ -3037,7 +3657,6 @@
               <w:r>
                 <w:rPr>
                   <w:noProof/>
-                  <w:sz w:val="28"/>
                   <w:szCs w:val="28"/>
                 </w:rPr>
                 <w:t xml:space="preserve"> (pp. 259-275). Revue Internationale de Philosophie.</w:t>
@@ -3049,14 +3668,12 @@
                 <w:ind w:left="720" w:hanging="720"/>
                 <w:rPr>
                   <w:noProof/>
-                  <w:sz w:val="28"/>
                   <w:szCs w:val="28"/>
                 </w:rPr>
               </w:pPr>
               <w:r>
                 <w:rPr>
                   <w:noProof/>
-                  <w:sz w:val="28"/>
                   <w:szCs w:val="28"/>
                 </w:rPr>
                 <w:t xml:space="preserve">Parker, R. N., &amp; Auerhahn, K. (1998). </w:t>
@@ -3066,7 +3683,6 @@
                   <w:i/>
                   <w:iCs/>
                   <w:noProof/>
-                  <w:sz w:val="28"/>
                   <w:szCs w:val="28"/>
                 </w:rPr>
                 <w:t>ALCOHOL, DRUGS, AND VIOLENCE.</w:t>
@@ -3074,7 +3690,6 @@
               <w:r>
                 <w:rPr>
                   <w:noProof/>
-                  <w:sz w:val="28"/>
                   <w:szCs w:val="28"/>
                 </w:rPr>
                 <w:t xml:space="preserve"> California.</w:t>
@@ -3086,14 +3701,12 @@
                 <w:ind w:left="720" w:hanging="720"/>
                 <w:rPr>
                   <w:noProof/>
-                  <w:sz w:val="28"/>
                   <w:szCs w:val="28"/>
                 </w:rPr>
               </w:pPr>
               <w:r>
                 <w:rPr>
                   <w:noProof/>
-                  <w:sz w:val="28"/>
                   <w:szCs w:val="28"/>
                 </w:rPr>
                 <w:t>Review, A. (2014, July 18). Sexual Violence and Its Discontents. pp. 139–154.</w:t>
@@ -3102,7 +3715,6 @@
             <w:p>
               <w:pPr>
                 <w:rPr>
-                  <w:sz w:val="28"/>
                   <w:szCs w:val="28"/>
                 </w:rPr>
               </w:pPr>
@@ -3111,7 +3723,6 @@
                   <w:b/>
                   <w:bCs/>
                   <w:noProof/>
-                  <w:sz w:val="28"/>
                   <w:szCs w:val="28"/>
                 </w:rPr>
                 <w:fldChar w:fldCharType="end"/>
@@ -3124,15 +3735,13 @@
     <w:p>
       <w:pPr>
         <w:rPr>
-          <w:sz w:val="28"/>
-          <w:szCs w:val="28"/>
-        </w:rPr>
-      </w:pPr>
-    </w:p>
-    <w:p>
-      <w:pPr>
-        <w:rPr>
-          <w:sz w:val="28"/>
+          <w:szCs w:val="28"/>
+        </w:rPr>
+      </w:pPr>
+    </w:p>
+    <w:p>
+      <w:pPr>
+        <w:rPr>
           <w:szCs w:val="28"/>
         </w:rPr>
       </w:pPr>
@@ -3238,6 +3847,95 @@
     </w:lvl>
   </w:abstractNum>
   <w:abstractNum w:abstractNumId="1" w15:restartNumberingAfterBreak="0">
+    <w:nsid w:val="19864E89"/>
+    <w:multiLevelType w:val="hybridMultilevel"/>
+    <w:tmpl w:val="4CB87D2A"/>
+    <w:lvl w:ilvl="0" w:tplc="C6F4F8B8">
+      <w:start w:val="1"/>
+      <w:numFmt w:val="decimal"/>
+      <w:lvlText w:val="2.%1"/>
+      <w:lvlJc w:val="left"/>
+      <w:pPr>
+        <w:ind w:left="720" w:hanging="360"/>
+      </w:pPr>
+      <w:rPr>
+        <w:rFonts w:hint="default"/>
+      </w:rPr>
+    </w:lvl>
+    <w:lvl w:ilvl="1" w:tplc="04090019" w:tentative="1">
+      <w:start w:val="1"/>
+      <w:numFmt w:val="lowerLetter"/>
+      <w:lvlText w:val="%2."/>
+      <w:lvlJc w:val="left"/>
+      <w:pPr>
+        <w:ind w:left="1440" w:hanging="360"/>
+      </w:pPr>
+    </w:lvl>
+    <w:lvl w:ilvl="2" w:tplc="0409001B" w:tentative="1">
+      <w:start w:val="1"/>
+      <w:numFmt w:val="lowerRoman"/>
+      <w:lvlText w:val="%3."/>
+      <w:lvlJc w:val="right"/>
+      <w:pPr>
+        <w:ind w:left="2160" w:hanging="180"/>
+      </w:pPr>
+    </w:lvl>
+    <w:lvl w:ilvl="3" w:tplc="0409000F" w:tentative="1">
+      <w:start w:val="1"/>
+      <w:numFmt w:val="decimal"/>
+      <w:lvlText w:val="%4."/>
+      <w:lvlJc w:val="left"/>
+      <w:pPr>
+        <w:ind w:left="2880" w:hanging="360"/>
+      </w:pPr>
+    </w:lvl>
+    <w:lvl w:ilvl="4" w:tplc="04090019" w:tentative="1">
+      <w:start w:val="1"/>
+      <w:numFmt w:val="lowerLetter"/>
+      <w:lvlText w:val="%5."/>
+      <w:lvlJc w:val="left"/>
+      <w:pPr>
+        <w:ind w:left="3600" w:hanging="360"/>
+      </w:pPr>
+    </w:lvl>
+    <w:lvl w:ilvl="5" w:tplc="0409001B" w:tentative="1">
+      <w:start w:val="1"/>
+      <w:numFmt w:val="lowerRoman"/>
+      <w:lvlText w:val="%6."/>
+      <w:lvlJc w:val="right"/>
+      <w:pPr>
+        <w:ind w:left="4320" w:hanging="180"/>
+      </w:pPr>
+    </w:lvl>
+    <w:lvl w:ilvl="6" w:tplc="0409000F" w:tentative="1">
+      <w:start w:val="1"/>
+      <w:numFmt w:val="decimal"/>
+      <w:lvlText w:val="%7."/>
+      <w:lvlJc w:val="left"/>
+      <w:pPr>
+        <w:ind w:left="5040" w:hanging="360"/>
+      </w:pPr>
+    </w:lvl>
+    <w:lvl w:ilvl="7" w:tplc="04090019" w:tentative="1">
+      <w:start w:val="1"/>
+      <w:numFmt w:val="lowerLetter"/>
+      <w:lvlText w:val="%8."/>
+      <w:lvlJc w:val="left"/>
+      <w:pPr>
+        <w:ind w:left="5760" w:hanging="360"/>
+      </w:pPr>
+    </w:lvl>
+    <w:lvl w:ilvl="8" w:tplc="0409001B" w:tentative="1">
+      <w:start w:val="1"/>
+      <w:numFmt w:val="lowerRoman"/>
+      <w:lvlText w:val="%9."/>
+      <w:lvlJc w:val="right"/>
+      <w:pPr>
+        <w:ind w:left="6480" w:hanging="180"/>
+      </w:pPr>
+    </w:lvl>
+  </w:abstractNum>
+  <w:abstractNum w:abstractNumId="2" w15:restartNumberingAfterBreak="0">
     <w:nsid w:val="1CCD28F6"/>
     <w:multiLevelType w:val="multilevel"/>
     <w:tmpl w:val="0809001D"/>
@@ -3323,7 +4021,96 @@
       </w:pPr>
     </w:lvl>
   </w:abstractNum>
-  <w:abstractNum w:abstractNumId="2" w15:restartNumberingAfterBreak="0">
+  <w:abstractNum w:abstractNumId="3" w15:restartNumberingAfterBreak="0">
+    <w:nsid w:val="1EC22586"/>
+    <w:multiLevelType w:val="hybridMultilevel"/>
+    <w:tmpl w:val="74A2CB3C"/>
+    <w:lvl w:ilvl="0" w:tplc="C6F4F8B8">
+      <w:start w:val="1"/>
+      <w:numFmt w:val="decimal"/>
+      <w:lvlText w:val="2.%1"/>
+      <w:lvlJc w:val="left"/>
+      <w:pPr>
+        <w:ind w:left="720" w:hanging="360"/>
+      </w:pPr>
+      <w:rPr>
+        <w:rFonts w:hint="default"/>
+      </w:rPr>
+    </w:lvl>
+    <w:lvl w:ilvl="1" w:tplc="04090019" w:tentative="1">
+      <w:start w:val="1"/>
+      <w:numFmt w:val="lowerLetter"/>
+      <w:lvlText w:val="%2."/>
+      <w:lvlJc w:val="left"/>
+      <w:pPr>
+        <w:ind w:left="1440" w:hanging="360"/>
+      </w:pPr>
+    </w:lvl>
+    <w:lvl w:ilvl="2" w:tplc="0409001B" w:tentative="1">
+      <w:start w:val="1"/>
+      <w:numFmt w:val="lowerRoman"/>
+      <w:lvlText w:val="%3."/>
+      <w:lvlJc w:val="right"/>
+      <w:pPr>
+        <w:ind w:left="2160" w:hanging="180"/>
+      </w:pPr>
+    </w:lvl>
+    <w:lvl w:ilvl="3" w:tplc="0409000F" w:tentative="1">
+      <w:start w:val="1"/>
+      <w:numFmt w:val="decimal"/>
+      <w:lvlText w:val="%4."/>
+      <w:lvlJc w:val="left"/>
+      <w:pPr>
+        <w:ind w:left="2880" w:hanging="360"/>
+      </w:pPr>
+    </w:lvl>
+    <w:lvl w:ilvl="4" w:tplc="04090019" w:tentative="1">
+      <w:start w:val="1"/>
+      <w:numFmt w:val="lowerLetter"/>
+      <w:lvlText w:val="%5."/>
+      <w:lvlJc w:val="left"/>
+      <w:pPr>
+        <w:ind w:left="3600" w:hanging="360"/>
+      </w:pPr>
+    </w:lvl>
+    <w:lvl w:ilvl="5" w:tplc="0409001B" w:tentative="1">
+      <w:start w:val="1"/>
+      <w:numFmt w:val="lowerRoman"/>
+      <w:lvlText w:val="%6."/>
+      <w:lvlJc w:val="right"/>
+      <w:pPr>
+        <w:ind w:left="4320" w:hanging="180"/>
+      </w:pPr>
+    </w:lvl>
+    <w:lvl w:ilvl="6" w:tplc="0409000F" w:tentative="1">
+      <w:start w:val="1"/>
+      <w:numFmt w:val="decimal"/>
+      <w:lvlText w:val="%7."/>
+      <w:lvlJc w:val="left"/>
+      <w:pPr>
+        <w:ind w:left="5040" w:hanging="360"/>
+      </w:pPr>
+    </w:lvl>
+    <w:lvl w:ilvl="7" w:tplc="04090019" w:tentative="1">
+      <w:start w:val="1"/>
+      <w:numFmt w:val="lowerLetter"/>
+      <w:lvlText w:val="%8."/>
+      <w:lvlJc w:val="left"/>
+      <w:pPr>
+        <w:ind w:left="5760" w:hanging="360"/>
+      </w:pPr>
+    </w:lvl>
+    <w:lvl w:ilvl="8" w:tplc="0409001B" w:tentative="1">
+      <w:start w:val="1"/>
+      <w:numFmt w:val="lowerRoman"/>
+      <w:lvlText w:val="%9."/>
+      <w:lvlJc w:val="right"/>
+      <w:pPr>
+        <w:ind w:left="6480" w:hanging="180"/>
+      </w:pPr>
+    </w:lvl>
+  </w:abstractNum>
+  <w:abstractNum w:abstractNumId="4" w15:restartNumberingAfterBreak="0">
     <w:nsid w:val="3D105C29"/>
     <w:multiLevelType w:val="multilevel"/>
     <w:tmpl w:val="B6300806"/>
@@ -3436,7 +4223,7 @@
       </w:rPr>
     </w:lvl>
   </w:abstractNum>
-  <w:abstractNum w:abstractNumId="3" w15:restartNumberingAfterBreak="0">
+  <w:abstractNum w:abstractNumId="5" w15:restartNumberingAfterBreak="0">
     <w:nsid w:val="3FDC177A"/>
     <w:multiLevelType w:val="hybridMultilevel"/>
     <w:tmpl w:val="BF8E2D40"/>
@@ -3522,7 +4309,7 @@
       </w:pPr>
     </w:lvl>
   </w:abstractNum>
-  <w:abstractNum w:abstractNumId="4" w15:restartNumberingAfterBreak="0">
+  <w:abstractNum w:abstractNumId="6" w15:restartNumberingAfterBreak="0">
     <w:nsid w:val="4499705C"/>
     <w:multiLevelType w:val="hybridMultilevel"/>
     <w:tmpl w:val="2138D00C"/>
@@ -3608,7 +4395,7 @@
       </w:pPr>
     </w:lvl>
   </w:abstractNum>
-  <w:abstractNum w:abstractNumId="5" w15:restartNumberingAfterBreak="0">
+  <w:abstractNum w:abstractNumId="7" w15:restartNumberingAfterBreak="0">
     <w:nsid w:val="499F1FDA"/>
     <w:multiLevelType w:val="multilevel"/>
     <w:tmpl w:val="4FE455F0"/>
@@ -3721,7 +4508,7 @@
       </w:rPr>
     </w:lvl>
   </w:abstractNum>
-  <w:abstractNum w:abstractNumId="6" w15:restartNumberingAfterBreak="0">
+  <w:abstractNum w:abstractNumId="8" w15:restartNumberingAfterBreak="0">
     <w:nsid w:val="5B6F7217"/>
     <w:multiLevelType w:val="hybridMultilevel"/>
     <w:tmpl w:val="51B641B0"/>
@@ -3807,7 +4594,7 @@
       </w:pPr>
     </w:lvl>
   </w:abstractNum>
-  <w:abstractNum w:abstractNumId="7" w15:restartNumberingAfterBreak="0">
+  <w:abstractNum w:abstractNumId="9" w15:restartNumberingAfterBreak="0">
     <w:nsid w:val="60FB4D03"/>
     <w:multiLevelType w:val="hybridMultilevel"/>
     <w:tmpl w:val="A3E65492"/>
@@ -3896,7 +4683,7 @@
       </w:pPr>
     </w:lvl>
   </w:abstractNum>
-  <w:abstractNum w:abstractNumId="8" w15:restartNumberingAfterBreak="0">
+  <w:abstractNum w:abstractNumId="10" w15:restartNumberingAfterBreak="0">
     <w:nsid w:val="798E00EF"/>
     <w:multiLevelType w:val="hybridMultilevel"/>
     <w:tmpl w:val="2138D00C"/>
@@ -3983,31 +4770,37 @@
     </w:lvl>
   </w:abstractNum>
   <w:num w:numId="1">
-    <w:abstractNumId w:val="1"/>
+    <w:abstractNumId w:val="2"/>
   </w:num>
   <w:num w:numId="2">
-    <w:abstractNumId w:val="5"/>
+    <w:abstractNumId w:val="7"/>
   </w:num>
   <w:num w:numId="3">
-    <w:abstractNumId w:val="8"/>
+    <w:abstractNumId w:val="10"/>
   </w:num>
   <w:num w:numId="4">
-    <w:abstractNumId w:val="4"/>
+    <w:abstractNumId w:val="6"/>
   </w:num>
   <w:num w:numId="5">
-    <w:abstractNumId w:val="2"/>
+    <w:abstractNumId w:val="4"/>
   </w:num>
   <w:num w:numId="6">
     <w:abstractNumId w:val="0"/>
   </w:num>
   <w:num w:numId="7">
-    <w:abstractNumId w:val="6"/>
+    <w:abstractNumId w:val="8"/>
   </w:num>
   <w:num w:numId="8">
-    <w:abstractNumId w:val="3"/>
+    <w:abstractNumId w:val="5"/>
   </w:num>
   <w:num w:numId="9">
-    <w:abstractNumId w:val="7"/>
+    <w:abstractNumId w:val="9"/>
+  </w:num>
+  <w:num w:numId="10">
+    <w:abstractNumId w:val="1"/>
+  </w:num>
+  <w:num w:numId="11">
+    <w:abstractNumId w:val="3"/>
   </w:num>
 </w:numbering>
 </file>
@@ -4405,13 +5198,13 @@
   <w:style w:type="paragraph" w:default="1" w:styleId="Normal">
     <w:name w:val="Normal"/>
     <w:qFormat/>
-    <w:rsid w:val="00FC7173"/>
+    <w:rsid w:val="00BE06F5"/>
     <w:pPr>
       <w:jc w:val="both"/>
     </w:pPr>
     <w:rPr>
       <w:rFonts w:ascii="Times New Roman" w:hAnsi="Times New Roman"/>
-      <w:sz w:val="24"/>
+      <w:sz w:val="28"/>
     </w:rPr>
   </w:style>
   <w:style w:type="paragraph" w:styleId="Heading1">
@@ -4421,7 +5214,7 @@
     <w:link w:val="Heading1Char"/>
     <w:uiPriority w:val="9"/>
     <w:qFormat/>
-    <w:rsid w:val="002F1DDF"/>
+    <w:rsid w:val="001A7ECE"/>
     <w:pPr>
       <w:keepNext/>
       <w:keepLines/>
@@ -4443,11 +5236,12 @@
     <w:uiPriority w:val="9"/>
     <w:unhideWhenUsed/>
     <w:qFormat/>
-    <w:rsid w:val="00BA68B8"/>
+    <w:rsid w:val="001A7ECE"/>
     <w:pPr>
       <w:keepNext/>
       <w:keepLines/>
       <w:spacing w:before="40" w:after="0"/>
+      <w:jc w:val="left"/>
       <w:outlineLvl w:val="1"/>
     </w:pPr>
     <w:rPr>
@@ -4460,6 +5254,7 @@
   <w:style w:type="character" w:default="1" w:styleId="DefaultParagraphFont">
     <w:name w:val="Default Paragraph Font"/>
     <w:uiPriority w:val="1"/>
+    <w:semiHidden/>
     <w:unhideWhenUsed/>
   </w:style>
   <w:style w:type="table" w:default="1" w:styleId="TableNormal">
@@ -4488,11 +5283,11 @@
     <w:basedOn w:val="DefaultParagraphFont"/>
     <w:link w:val="Heading1"/>
     <w:uiPriority w:val="9"/>
-    <w:rsid w:val="002F1DDF"/>
+    <w:rsid w:val="001A7ECE"/>
     <w:rPr>
       <w:rFonts w:ascii="Times New Roman" w:eastAsiaTheme="majorEastAsia" w:hAnsi="Times New Roman" w:cstheme="majorBidi"/>
       <w:b/>
-      <w:sz w:val="24"/>
+      <w:sz w:val="28"/>
       <w:szCs w:val="32"/>
     </w:rPr>
   </w:style>
@@ -4501,12 +5296,12 @@
     <w:basedOn w:val="DefaultParagraphFont"/>
     <w:link w:val="Heading2"/>
     <w:uiPriority w:val="9"/>
-    <w:rsid w:val="00BA68B8"/>
+    <w:rsid w:val="001A7ECE"/>
     <w:rPr>
       <w:rFonts w:ascii="Times New Roman" w:eastAsiaTheme="majorEastAsia" w:hAnsi="Times New Roman" w:cstheme="majorBidi"/>
       <w:b/>
       <w:color w:val="000000" w:themeColor="text1"/>
-      <w:sz w:val="24"/>
+      <w:sz w:val="28"/>
       <w:szCs w:val="26"/>
     </w:rPr>
   </w:style>
@@ -4552,6 +5347,36 @@
     <w:rPr>
       <w:rFonts w:eastAsiaTheme="minorEastAsia"/>
       <w:lang w:val="en-US"/>
+    </w:rPr>
+  </w:style>
+  <w:style w:type="paragraph" w:styleId="NormalWeb">
+    <w:name w:val="Normal (Web)"/>
+    <w:basedOn w:val="Normal"/>
+    <w:uiPriority w:val="99"/>
+    <w:semiHidden/>
+    <w:unhideWhenUsed/>
+    <w:rsid w:val="00251587"/>
+    <w:pPr>
+      <w:spacing w:before="100" w:beforeAutospacing="1" w:after="100" w:afterAutospacing="1" w:line="240" w:lineRule="auto"/>
+      <w:jc w:val="left"/>
+    </w:pPr>
+    <w:rPr>
+      <w:rFonts w:eastAsia="Times New Roman" w:cs="Times New Roman"/>
+      <w:sz w:val="24"/>
+      <w:szCs w:val="24"/>
+      <w:lang w:val="en-US"/>
+    </w:rPr>
+  </w:style>
+  <w:style w:type="character" w:styleId="Hyperlink">
+    <w:name w:val="Hyperlink"/>
+    <w:basedOn w:val="DefaultParagraphFont"/>
+    <w:uiPriority w:val="99"/>
+    <w:semiHidden/>
+    <w:unhideWhenUsed/>
+    <w:rsid w:val="00251587"/>
+    <w:rPr>
+      <w:color w:val="0000FF"/>
+      <w:u w:val="single"/>
     </w:rPr>
   </w:style>
 </w:styles>
@@ -5031,11 +5856,41 @@
     <b:BookTitle> Revue Internationale de Philosophie, Vol. 67, No. 265 (3), PHILOSOPHY AND VIOLENCE</b:BookTitle>
     <b:RefOrder>8</b:RefOrder>
   </b:Source>
+  <b:Source>
+    <b:Tag>10B17</b:Tag>
+    <b:SourceType>InternetSite</b:SourceType>
+    <b:Guid>{BC5EE901-BA61-4FBA-808C-EFB53CEB0BA4}</b:Guid>
+    <b:Title> 10 Best Tech Devices to Prevent Rape</b:Title>
+    <b:Year>2017</b:Year>
+    <b:InternetSiteTitle>Phychology Today</b:InternetSiteTitle>
+    <b:Month>April</b:Month>
+    <b:Day>15</b:Day>
+    <b:URL>https://www.psychologytoday.com/us/blog/the-body-blog/201704/10-best-tech-devices-prevent-rape</b:URL>
+    <b:RefOrder>11</b:RefOrder>
+  </b:Source>
+  <b:Source>
+    <b:Tag>TEC16</b:Tag>
+    <b:SourceType>InternetSite</b:SourceType>
+    <b:Guid>{84D86855-09C7-4E1A-B325-E1C7155A1DE2}</b:Guid>
+    <b:Title>TECHFASTER</b:Title>
+    <b:Year>2016</b:Year>
+    <b:URL>http://techfaster.com/stiletto-safety-device/</b:URL>
+    <b:RefOrder>12</b:RefOrder>
+  </b:Source>
+  <b:Source>
+    <b:Tag>Wan16</b:Tag>
+    <b:SourceType>InternetSite</b:SourceType>
+    <b:Guid>{52F5E88E-9207-4E29-9F03-3A3C73171EDD}</b:Guid>
+    <b:Title>Wangu Kanja Foundation</b:Title>
+    <b:Year>2016</b:Year>
+    <b:URL>https://wangukanjafoundation.org/</b:URL>
+    <b:RefOrder>13</b:RefOrder>
+  </b:Source>
 </b:Sources>
 </file>
 
 <file path=customXml/itemProps1.xml><?xml version="1.0" encoding="utf-8"?>
-<ds:datastoreItem xmlns:ds="http://schemas.openxmlformats.org/officeDocument/2006/customXml" ds:itemID="{5F73ECFF-A7C2-4F71-98B2-96FC47FD4BA6}">
+<ds:datastoreItem xmlns:ds="http://schemas.openxmlformats.org/officeDocument/2006/customXml" ds:itemID="{9619C791-B8DC-4286-B627-289A456F7971}">
   <ds:schemaRefs>
     <ds:schemaRef ds:uri="http://schemas.openxmlformats.org/officeDocument/2006/bibliography"/>
   </ds:schemaRefs>

</xml_diff>